<commit_message>
191111 update : docx
</commit_message>
<xml_diff>
--- a/uml-in-softwareProgram.docx
+++ b/uml-in-softwareProgram.docx
@@ -3,11 +3,6 @@
 <w:document xmlns:wpc="http://schemas.microsoft.com/office/word/2010/wordprocessingCanvas" xmlns:mc="http://schemas.openxmlformats.org/markup-compatibility/2006" xmlns:o="urn:schemas-microsoft-com:office:office" xmlns:r="http://schemas.openxmlformats.org/officeDocument/2006/relationships" xmlns:m="http://schemas.openxmlformats.org/officeDocument/2006/math" xmlns:v="urn:schemas-microsoft-com:vml" xmlns:wp14="http://schemas.microsoft.com/office/word/2010/wordprocessingDrawing" xmlns:wp="http://schemas.openxmlformats.org/drawingml/2006/wordprocessingDrawing" xmlns:w10="urn:schemas-microsoft-com:office:word" xmlns:w="http://schemas.openxmlformats.org/wordprocessingml/2006/main" xmlns:w14="http://schemas.microsoft.com/office/word/2010/wordml" xmlns:wpg="http://schemas.microsoft.com/office/word/2010/wordprocessingGroup" xmlns:wpi="http://schemas.microsoft.com/office/word/2010/wordprocessingInk" xmlns:wne="http://schemas.microsoft.com/office/word/2006/wordml" xmlns:wps="http://schemas.microsoft.com/office/word/2010/wordprocessingShape" mc:Ignorable="w14 wp14">
   <w:body>
     <w:p>
-      <w:pPr>
-        <w:rPr>
-          <w:rFonts w:hint="eastAsia"/>
-        </w:rPr>
-      </w:pPr>
       <w:r>
         <w:rPr>
           <w:rFonts w:hint="eastAsia"/>
@@ -18,6 +13,13 @@
     <w:sdt>
       <w:sdtPr>
         <w:rPr>
+          <w:rFonts w:asciiTheme="minorHAnsi" w:eastAsiaTheme="minorEastAsia" w:hAnsiTheme="minorHAnsi" w:cstheme="minorBidi"/>
+          <w:b w:val="0"/>
+          <w:bCs w:val="0"/>
+          <w:color w:val="auto"/>
+          <w:kern w:val="2"/>
+          <w:sz w:val="21"/>
+          <w:szCs w:val="22"/>
           <w:lang w:val="zh-CN"/>
         </w:rPr>
         <w:id w:val="-127408993"/>
@@ -26,15 +28,7 @@
           <w:docPartUnique/>
         </w:docPartObj>
       </w:sdtPr>
-      <w:sdtEndPr>
-        <w:rPr>
-          <w:rFonts w:asciiTheme="minorHAnsi" w:eastAsiaTheme="minorEastAsia" w:hAnsiTheme="minorHAnsi" w:cstheme="minorBidi"/>
-          <w:color w:val="auto"/>
-          <w:kern w:val="2"/>
-          <w:sz w:val="21"/>
-          <w:szCs w:val="22"/>
-        </w:rPr>
-      </w:sdtEndPr>
+      <w:sdtEndPr/>
       <w:sdtContent>
         <w:p>
           <w:pPr>
@@ -1231,11 +1225,6 @@
           </w:hyperlink>
         </w:p>
         <w:p>
-          <w:pPr>
-            <w:rPr>
-              <w:rFonts w:hint="eastAsia"/>
-            </w:rPr>
-          </w:pPr>
           <w:r>
             <w:rPr>
               <w:b/>
@@ -1250,9 +1239,6 @@
     <w:p>
       <w:pPr>
         <w:pStyle w:val="1"/>
-        <w:rPr>
-          <w:rFonts w:hint="eastAsia"/>
-        </w:rPr>
       </w:pPr>
       <w:bookmarkStart w:id="0" w:name="_Toc24622084"/>
       <w:r>
@@ -1266,7 +1252,6 @@
     <w:p>
       <w:pPr>
         <w:rPr>
-          <w:rFonts w:hint="eastAsia"/>
           <w:b/>
         </w:rPr>
       </w:pPr>
@@ -1453,7 +1438,6 @@
     <w:p>
       <w:pPr>
         <w:rPr>
-          <w:rFonts w:hint="eastAsia"/>
           <w:b/>
           <w:sz w:val="29"/>
           <w:u w:val="single"/>
@@ -1463,7 +1447,6 @@
     <w:p>
       <w:pPr>
         <w:rPr>
-          <w:rFonts w:hint="eastAsia"/>
           <w:b/>
           <w:sz w:val="29"/>
           <w:u w:val="single"/>
@@ -1473,9 +1456,6 @@
     <w:p>
       <w:pPr>
         <w:pStyle w:val="1"/>
-        <w:rPr>
-          <w:rFonts w:hint="eastAsia"/>
-        </w:rPr>
       </w:pPr>
       <w:bookmarkStart w:id="1" w:name="_Toc24622085"/>
       <w:r>
@@ -1495,9 +1475,6 @@
     <w:p>
       <w:pPr>
         <w:pStyle w:val="2"/>
-        <w:rPr>
-          <w:rFonts w:hint="eastAsia"/>
-        </w:rPr>
       </w:pPr>
       <w:bookmarkStart w:id="2" w:name="_Toc24622086"/>
       <w:r>
@@ -1517,9 +1494,6 @@
     <w:p>
       <w:pPr>
         <w:ind w:firstLine="420"/>
-        <w:rPr>
-          <w:rFonts w:hint="eastAsia"/>
-        </w:rPr>
       </w:pPr>
       <w:r>
         <w:rPr>
@@ -1554,11 +1528,6 @@
     </w:p>
     <w:p/>
     <w:p>
-      <w:pPr>
-        <w:rPr>
-          <w:rFonts w:hint="eastAsia"/>
-        </w:rPr>
-      </w:pPr>
       <w:r>
         <w:t>  </w:t>
       </w:r>
@@ -1597,19 +1566,10 @@
         <w:t>二选择，逐渐成为学生除餐厅就餐之外的就餐方式。</w:t>
       </w:r>
     </w:p>
-    <w:p>
-      <w:pPr>
-        <w:rPr>
-          <w:rFonts w:hint="eastAsia"/>
-        </w:rPr>
-      </w:pPr>
-    </w:p>
+    <w:p/>
     <w:p>
       <w:pPr>
         <w:pStyle w:val="2"/>
-        <w:rPr>
-          <w:rFonts w:hint="eastAsia"/>
-        </w:rPr>
       </w:pPr>
       <w:bookmarkStart w:id="3" w:name="_Toc24622087"/>
       <w:r>
@@ -1632,19 +1592,10 @@
       </w:r>
       <w:bookmarkEnd w:id="3"/>
     </w:p>
-    <w:p>
-      <w:pPr>
-        <w:rPr>
-          <w:rFonts w:hint="eastAsia"/>
-        </w:rPr>
-      </w:pPr>
-    </w:p>
+    <w:p/>
     <w:p>
       <w:pPr>
         <w:pStyle w:val="3"/>
-        <w:rPr>
-          <w:rFonts w:hint="eastAsia"/>
-        </w:rPr>
       </w:pPr>
       <w:bookmarkStart w:id="4" w:name="_Toc24622088"/>
       <w:r>
@@ -1674,11 +1625,6 @@
       <w:bookmarkEnd w:id="4"/>
     </w:p>
     <w:p>
-      <w:pPr>
-        <w:rPr>
-          <w:rFonts w:hint="eastAsia"/>
-        </w:rPr>
-      </w:pPr>
       <w:r>
         <w:rPr>
           <w:rFonts w:hint="eastAsia"/>
@@ -1736,19 +1682,10 @@
         <w:t>的，也可能只是部分需要使用。</w:t>
       </w:r>
     </w:p>
-    <w:p>
-      <w:pPr>
-        <w:rPr>
-          <w:rFonts w:hint="eastAsia"/>
-        </w:rPr>
-      </w:pPr>
-    </w:p>
+    <w:p/>
     <w:p>
       <w:pPr>
         <w:pStyle w:val="3"/>
-        <w:rPr>
-          <w:rFonts w:hint="eastAsia"/>
-        </w:rPr>
       </w:pPr>
       <w:bookmarkStart w:id="5" w:name="_Toc24622089"/>
       <w:r>
@@ -1778,11 +1715,6 @@
       <w:bookmarkEnd w:id="5"/>
     </w:p>
     <w:p>
-      <w:pPr>
-        <w:rPr>
-          <w:rFonts w:hint="eastAsia"/>
-        </w:rPr>
-      </w:pPr>
       <w:r>
         <w:rPr>
           <w:rFonts w:hint="eastAsia"/>
@@ -1834,11 +1766,6 @@
     </w:p>
     <w:p/>
     <w:p>
-      <w:pPr>
-        <w:rPr>
-          <w:rFonts w:hint="eastAsia"/>
-        </w:rPr>
-      </w:pPr>
       <w:r>
         <w:rPr>
           <w:rFonts w:hint="eastAsia"/>
@@ -1846,19 +1773,8 @@
         <w:t>这样的一个整体流程的弊端就不再赘述，除了在一些很小的门店，应该也会较少见到这种模式了。我们平时在其他地方的点餐流程基本都是收银员完成点餐、下单、收银的流程，然后通知到后厨，最后由服务员进行上菜，经过简单加不严谨的分析可以得出相关的需求如下：</w:t>
       </w:r>
     </w:p>
-    <w:p>
-      <w:pPr>
-        <w:rPr>
-          <w:rFonts w:hint="eastAsia"/>
-        </w:rPr>
-      </w:pPr>
-    </w:p>
-    <w:p>
-      <w:pPr>
-        <w:rPr>
-          <w:rFonts w:hint="eastAsia"/>
-        </w:rPr>
-      </w:pPr>
+    <w:p/>
+    <w:p>
       <w:r>
         <w:rPr>
           <w:noProof/>
@@ -1914,19 +1830,10 @@
         </w:drawing>
       </w:r>
     </w:p>
-    <w:p>
-      <w:pPr>
-        <w:rPr>
-          <w:rFonts w:hint="eastAsia"/>
-        </w:rPr>
-      </w:pPr>
-    </w:p>
+    <w:p/>
     <w:p>
       <w:pPr>
         <w:pStyle w:val="3"/>
-        <w:rPr>
-          <w:rFonts w:hint="eastAsia"/>
-        </w:rPr>
       </w:pPr>
       <w:bookmarkStart w:id="6" w:name="_Toc24622090"/>
       <w:r>
@@ -1958,9 +1865,6 @@
     <w:p>
       <w:pPr>
         <w:ind w:firstLine="420"/>
-        <w:rPr>
-          <w:rFonts w:hint="eastAsia"/>
-        </w:rPr>
       </w:pPr>
       <w:r>
         <w:rPr>
@@ -1985,11 +1889,6 @@
     </w:p>
     <w:p/>
     <w:p>
-      <w:pPr>
-        <w:rPr>
-          <w:rFonts w:hint="eastAsia"/>
-        </w:rPr>
-      </w:pPr>
       <w:r>
         <w:rPr>
           <w:rFonts w:hint="eastAsia"/>
@@ -2045,30 +1944,17 @@
         <w:t>一个后台管理系统即能够初步满足大部分受众的需求。</w:t>
       </w:r>
     </w:p>
-    <w:p>
-      <w:pPr>
-        <w:rPr>
-          <w:rFonts w:hint="eastAsia"/>
-        </w:rPr>
-      </w:pPr>
-    </w:p>
-    <w:p>
-      <w:pPr>
-        <w:rPr>
-          <w:rFonts w:hint="eastAsia"/>
-        </w:rPr>
-      </w:pPr>
-    </w:p>
+    <w:p/>
+    <w:p/>
     <w:p>
       <w:pPr>
         <w:pStyle w:val="2"/>
         <w:rPr>
-          <w:rFonts w:hint="eastAsia"/>
           <w:sz w:val="23"/>
         </w:rPr>
       </w:pPr>
-      <w:bookmarkStart w:id="7" w:name="_Toc24622091"/>
-      <w:bookmarkStart w:id="8" w:name="_Toc24622092"/>
+      <w:bookmarkStart w:id="7" w:name="_Toc24622092"/>
+      <w:bookmarkStart w:id="8" w:name="_Toc24622091"/>
       <w:r>
         <w:rPr>
           <w:rFonts w:hint="eastAsia"/>
@@ -2089,12 +1975,11 @@
         </w:rPr>
         <w:t>业务流程设计</w:t>
       </w:r>
-      <w:bookmarkEnd w:id="8"/>
-    </w:p>
-    <w:p>
-      <w:pPr>
-        <w:rPr>
-          <w:rFonts w:hint="eastAsia"/>
+      <w:bookmarkEnd w:id="7"/>
+    </w:p>
+    <w:p>
+      <w:pPr>
+        <w:rPr>
           <w:b/>
           <w:sz w:val="23"/>
         </w:rPr>
@@ -2472,7 +2357,6 @@
     <w:p>
       <w:pPr>
         <w:rPr>
-          <w:rFonts w:hint="eastAsia"/>
           <w:b/>
           <w:sz w:val="23"/>
         </w:rPr>
@@ -2481,7 +2365,6 @@
     <w:p>
       <w:pPr>
         <w:rPr>
-          <w:rFonts w:hint="eastAsia"/>
           <w:b/>
           <w:sz w:val="23"/>
         </w:rPr>
@@ -2490,7 +2373,6 @@
     <w:p>
       <w:pPr>
         <w:rPr>
-          <w:rFonts w:hint="eastAsia"/>
           <w:b/>
           <w:sz w:val="23"/>
         </w:rPr>
@@ -2499,12 +2381,9 @@
     <w:p>
       <w:pPr>
         <w:pStyle w:val="3"/>
-        <w:rPr>
-          <w:rFonts w:hint="eastAsia"/>
-        </w:rPr>
-      </w:pPr>
-      <w:bookmarkStart w:id="9" w:name="_Toc24622093"/>
-      <w:bookmarkStart w:id="10" w:name="_Toc24622094"/>
+      </w:pPr>
+      <w:bookmarkStart w:id="9" w:name="_Toc24622094"/>
+      <w:bookmarkStart w:id="10" w:name="_Toc24622093"/>
       <w:r>
         <w:rPr>
           <w:rFonts w:hint="eastAsia"/>
@@ -2532,11 +2411,6 @@
       </w:r>
     </w:p>
     <w:p>
-      <w:pPr>
-        <w:rPr>
-          <w:rFonts w:hint="eastAsia"/>
-        </w:rPr>
-      </w:pPr>
       <w:r>
         <w:rPr>
           <w:rFonts w:hint="eastAsia"/>
@@ -2558,11 +2432,6 @@
     </w:p>
     <w:p/>
     <w:p>
-      <w:pPr>
-        <w:rPr>
-          <w:rFonts w:hint="eastAsia"/>
-        </w:rPr>
-      </w:pPr>
       <w:r>
         <w:rPr>
           <w:rFonts w:hint="eastAsia"/>
@@ -2572,11 +2441,6 @@
     </w:p>
     <w:p/>
     <w:p>
-      <w:pPr>
-        <w:rPr>
-          <w:rFonts w:hint="eastAsia"/>
-        </w:rPr>
-      </w:pPr>
       <w:r>
         <w:rPr>
           <w:rFonts w:hint="eastAsia"/>
@@ -2584,17 +2448,10 @@
         <w:t>在我们上述的案例中，比较核心的一个业务流程就是下单环节，在该环节中，系统的外部角色就是顾客，内部的角色会涉及到收银员、服务员以及后厨，经过梳理之后得到的顺序图如下：</w:t>
       </w:r>
     </w:p>
-    <w:p>
-      <w:pPr>
-        <w:rPr>
-          <w:rFonts w:hint="eastAsia"/>
-        </w:rPr>
-      </w:pPr>
-    </w:p>
-    <w:p>
-      <w:pPr>
-        <w:rPr>
-          <w:rFonts w:hint="eastAsia"/>
+    <w:p/>
+    <w:p>
+      <w:pPr>
+        <w:rPr>
           <w:b/>
           <w:sz w:val="29"/>
           <w:u w:val="single"/>
@@ -2657,7 +2514,6 @@
     <w:p>
       <w:pPr>
         <w:rPr>
-          <w:rFonts w:hint="eastAsia"/>
           <w:b/>
           <w:sz w:val="29"/>
           <w:u w:val="single"/>
@@ -2665,11 +2521,6 @@
       </w:pPr>
     </w:p>
     <w:p>
-      <w:pPr>
-        <w:rPr>
-          <w:rFonts w:hint="eastAsia"/>
-        </w:rPr>
-      </w:pPr>
       <w:r>
         <w:rPr>
           <w:rFonts w:hint="eastAsia"/>
@@ -2694,9 +2545,6 @@
     <w:p>
       <w:pPr>
         <w:pStyle w:val="3"/>
-        <w:rPr>
-          <w:rFonts w:hint="eastAsia"/>
-        </w:rPr>
       </w:pPr>
       <w:r>
         <w:rPr>
@@ -2719,12 +2567,11 @@
         </w:rPr>
         <w:t>业务流程分析</w:t>
       </w:r>
-      <w:bookmarkEnd w:id="10"/>
-    </w:p>
-    <w:p>
-      <w:pPr>
-        <w:rPr>
-          <w:rFonts w:hint="eastAsia"/>
+      <w:bookmarkEnd w:id="9"/>
+    </w:p>
+    <w:p>
+      <w:pPr>
+        <w:rPr>
           <w:b/>
           <w:sz w:val="15"/>
         </w:rPr>
@@ -3223,26 +3070,25 @@
         <w:shd w:val="clear" w:color="auto" w:fill="EFEFEF"/>
         <w:jc w:val="left"/>
         <w:rPr>
-          <w:rFonts w:ascii="Helvetica" w:eastAsia="宋体" w:hAnsi="Helvetica" w:cs="宋体" w:hint="eastAsia"/>
-          <w:color w:val="000000"/>
-          <w:kern w:val="0"/>
-          <w:szCs w:val="21"/>
-        </w:rPr>
-      </w:pPr>
-      <w:r>
-        <w:rPr>
           <w:rFonts w:ascii="Helvetica" w:eastAsia="宋体" w:hAnsi="Helvetica" w:cs="宋体"/>
           <w:color w:val="000000"/>
           <w:kern w:val="0"/>
           <w:szCs w:val="21"/>
         </w:rPr>
+      </w:pPr>
+      <w:r>
+        <w:rPr>
+          <w:rFonts w:ascii="Helvetica" w:eastAsia="宋体" w:hAnsi="Helvetica" w:cs="宋体"/>
+          <w:color w:val="000000"/>
+          <w:kern w:val="0"/>
+          <w:szCs w:val="21"/>
+        </w:rPr>
         <w:t> </w:t>
       </w:r>
     </w:p>
     <w:p>
       <w:pPr>
         <w:rPr>
-          <w:rFonts w:hint="eastAsia"/>
           <w:b/>
           <w:sz w:val="15"/>
         </w:rPr>
@@ -3251,9 +3097,6 @@
     <w:p>
       <w:pPr>
         <w:pStyle w:val="4"/>
-        <w:rPr>
-          <w:rFonts w:hint="eastAsia"/>
-        </w:rPr>
       </w:pPr>
       <w:r>
         <w:rPr>
@@ -3283,7 +3126,6 @@
     <w:p>
       <w:pPr>
         <w:rPr>
-          <w:rFonts w:hint="eastAsia"/>
           <w:b/>
           <w:sz w:val="29"/>
           <w:u w:val="single"/>
@@ -3293,7 +3135,6 @@
     <w:p>
       <w:pPr>
         <w:rPr>
-          <w:rFonts w:hint="eastAsia"/>
           <w:b/>
           <w:sz w:val="29"/>
           <w:u w:val="single"/>
@@ -3356,7 +3197,6 @@
     <w:p>
       <w:pPr>
         <w:rPr>
-          <w:rFonts w:hint="eastAsia"/>
           <w:b/>
           <w:sz w:val="29"/>
           <w:u w:val="single"/>
@@ -3366,7 +3206,6 @@
     <w:p>
       <w:pPr>
         <w:rPr>
-          <w:rFonts w:hint="eastAsia"/>
           <w:b/>
           <w:sz w:val="29"/>
           <w:u w:val="single"/>
@@ -3376,7 +3215,6 @@
     <w:p>
       <w:pPr>
         <w:rPr>
-          <w:rFonts w:hint="eastAsia"/>
           <w:b/>
           <w:sz w:val="29"/>
           <w:u w:val="single"/>
@@ -3386,9 +3224,6 @@
     <w:p>
       <w:pPr>
         <w:pStyle w:val="3"/>
-        <w:rPr>
-          <w:rFonts w:hint="eastAsia"/>
-        </w:rPr>
       </w:pPr>
       <w:bookmarkStart w:id="11" w:name="_Toc24622095"/>
       <w:r>
@@ -3417,7 +3252,6 @@
     <w:p>
       <w:pPr>
         <w:rPr>
-          <w:rFonts w:hint="eastAsia"/>
           <w:b/>
           <w:sz w:val="23"/>
         </w:rPr>
@@ -3426,9 +3260,6 @@
     <w:p>
       <w:pPr>
         <w:pStyle w:val="4"/>
-        <w:rPr>
-          <w:rFonts w:hint="eastAsia"/>
-        </w:rPr>
       </w:pPr>
       <w:r>
         <w:rPr>
@@ -3443,19 +3274,8 @@
         <w:t>用例图</w:t>
       </w:r>
     </w:p>
-    <w:p>
-      <w:pPr>
-        <w:rPr>
-          <w:rFonts w:hint="eastAsia"/>
-        </w:rPr>
-      </w:pPr>
-    </w:p>
-    <w:p>
-      <w:pPr>
-        <w:rPr>
-          <w:rFonts w:hint="eastAsia"/>
-        </w:rPr>
-      </w:pPr>
+    <w:p/>
+    <w:p>
       <w:r>
         <w:rPr>
           <w:noProof/>
@@ -3510,24 +3330,11 @@
         </w:drawing>
       </w:r>
     </w:p>
-    <w:p>
-      <w:pPr>
-        <w:rPr>
-          <w:rFonts w:hint="eastAsia"/>
-        </w:rPr>
-      </w:pPr>
-    </w:p>
-    <w:p>
-      <w:pPr>
-        <w:rPr>
-          <w:rFonts w:hint="eastAsia"/>
-        </w:rPr>
-      </w:pPr>
-    </w:p>
-    <w:p>
-      <w:pPr>
-        <w:rPr>
-          <w:rFonts w:hint="eastAsia"/>
+    <w:p/>
+    <w:p/>
+    <w:p>
+      <w:pPr>
+        <w:rPr>
           <w:b/>
           <w:sz w:val="29"/>
           <w:u w:val="single"/>
@@ -3548,7 +3355,7 @@
         </w:rPr>
         <w:t>）业务流程规划</w:t>
       </w:r>
-      <w:bookmarkEnd w:id="9"/>
+      <w:bookmarkEnd w:id="10"/>
       <w:r>
         <w:rPr>
           <w:rFonts w:hint="eastAsia"/>
@@ -3562,13 +3369,8 @@
         <w:t>略</w:t>
       </w:r>
     </w:p>
-    <w:bookmarkEnd w:id="7"/>
-    <w:p>
-      <w:pPr>
-        <w:rPr>
-          <w:rFonts w:hint="eastAsia"/>
-        </w:rPr>
-      </w:pPr>
+    <w:bookmarkEnd w:id="8"/>
+    <w:p>
       <w:r>
         <w:rPr>
           <w:rFonts w:hint="eastAsia"/>
@@ -3600,13 +3402,7 @@
         <w:t>略</w:t>
       </w:r>
     </w:p>
-    <w:p>
-      <w:pPr>
-        <w:rPr>
-          <w:rFonts w:hint="eastAsia"/>
-        </w:rPr>
-      </w:pPr>
-    </w:p>
+    <w:p/>
     <w:p>
       <w:pPr>
         <w:pStyle w:val="1"/>
@@ -3628,7 +3424,13 @@
         <w:rPr>
           <w:rFonts w:hint="eastAsia"/>
         </w:rPr>
-        <w:t>系统设计阶段</w:t>
+        <w:t>概要</w:t>
+      </w:r>
+      <w:r>
+        <w:rPr>
+          <w:rFonts w:hint="eastAsia"/>
+        </w:rPr>
+        <w:t>设计阶段</w:t>
       </w:r>
       <w:bookmarkEnd w:id="12"/>
     </w:p>
@@ -3636,9 +3438,6 @@
     <w:p>
       <w:pPr>
         <w:pStyle w:val="2"/>
-        <w:rPr>
-          <w:rFonts w:hint="eastAsia"/>
-        </w:rPr>
       </w:pPr>
       <w:bookmarkStart w:id="13" w:name="_Toc24622096"/>
       <w:r>
@@ -3658,19 +3457,8 @@
       </w:r>
       <w:bookmarkEnd w:id="13"/>
     </w:p>
-    <w:p>
-      <w:pPr>
-        <w:rPr>
-          <w:rFonts w:hint="eastAsia"/>
-        </w:rPr>
-      </w:pPr>
-    </w:p>
-    <w:p>
-      <w:pPr>
-        <w:rPr>
-          <w:rFonts w:hint="eastAsia"/>
-        </w:rPr>
-      </w:pPr>
+    <w:p/>
+    <w:p>
       <w:r>
         <w:rPr>
           <w:rFonts w:hint="eastAsia"/>
@@ -3680,11 +3468,6 @@
     </w:p>
     <w:p/>
     <w:p>
-      <w:pPr>
-        <w:rPr>
-          <w:rFonts w:hint="eastAsia"/>
-        </w:rPr>
-      </w:pPr>
       <w:r>
         <w:rPr>
           <w:rFonts w:hint="eastAsia"/>
@@ -3718,11 +3501,6 @@
     </w:p>
     <w:p/>
     <w:p>
-      <w:pPr>
-        <w:rPr>
-          <w:rFonts w:hint="eastAsia"/>
-        </w:rPr>
-      </w:pPr>
       <w:r>
         <w:rPr>
           <w:rFonts w:hint="eastAsia"/>
@@ -3745,11 +3523,6 @@
       </w:r>
     </w:p>
     <w:p>
-      <w:pPr>
-        <w:rPr>
-          <w:rFonts w:hint="eastAsia"/>
-        </w:rPr>
-      </w:pPr>
       <w:r>
         <w:rPr>
           <w:noProof/>
@@ -3805,38 +3578,13 @@
         </w:drawing>
       </w:r>
     </w:p>
-    <w:p>
-      <w:pPr>
-        <w:rPr>
-          <w:rFonts w:hint="eastAsia"/>
-        </w:rPr>
-      </w:pPr>
-    </w:p>
-    <w:p>
-      <w:pPr>
-        <w:rPr>
-          <w:rFonts w:hint="eastAsia"/>
-        </w:rPr>
-      </w:pPr>
-    </w:p>
-    <w:p>
-      <w:pPr>
-        <w:rPr>
-          <w:rFonts w:hint="eastAsia"/>
-        </w:rPr>
-      </w:pPr>
-    </w:p>
-    <w:p>
-      <w:pPr>
-        <w:rPr>
-          <w:rFonts w:hint="eastAsia"/>
-        </w:rPr>
-      </w:pPr>
-    </w:p>
-    <w:p>
-      <w:pPr>
-        <w:rPr>
-          <w:rFonts w:hint="eastAsia"/>
+    <w:p/>
+    <w:p/>
+    <w:p/>
+    <w:p/>
+    <w:p>
+      <w:pPr>
+        <w:rPr>
           <w:b/>
           <w:sz w:val="29"/>
           <w:u w:val="single"/>
@@ -3846,9 +3594,6 @@
     <w:p>
       <w:pPr>
         <w:pStyle w:val="2"/>
-        <w:rPr>
-          <w:rFonts w:hint="eastAsia"/>
-        </w:rPr>
       </w:pPr>
       <w:bookmarkStart w:id="14" w:name="_Toc24622097"/>
       <w:r>
@@ -3868,19 +3613,10 @@
       </w:r>
       <w:bookmarkEnd w:id="14"/>
     </w:p>
-    <w:p>
-      <w:pPr>
-        <w:rPr>
-          <w:rFonts w:hint="eastAsia"/>
-        </w:rPr>
-      </w:pPr>
-    </w:p>
+    <w:p/>
     <w:p>
       <w:pPr>
         <w:ind w:firstLine="420"/>
-        <w:rPr>
-          <w:rFonts w:hint="eastAsia"/>
-        </w:rPr>
       </w:pPr>
       <w:r>
         <w:rPr>
@@ -3919,9 +3655,6 @@
     <w:p>
       <w:pPr>
         <w:ind w:firstLine="420"/>
-        <w:rPr>
-          <w:rFonts w:hint="eastAsia"/>
-        </w:rPr>
       </w:pPr>
       <w:r>
         <w:rPr>
@@ -3946,9 +3679,6 @@
     <w:p>
       <w:pPr>
         <w:ind w:firstLine="420"/>
-        <w:rPr>
-          <w:rFonts w:hint="eastAsia"/>
-        </w:rPr>
       </w:pPr>
       <w:r>
         <w:rPr>
@@ -3974,7 +3704,6 @@
     <w:p>
       <w:pPr>
         <w:rPr>
-          <w:rFonts w:hint="eastAsia"/>
           <w:b/>
           <w:sz w:val="29"/>
           <w:u w:val="single"/>
@@ -4035,32 +3764,12 @@
         </w:drawing>
       </w:r>
     </w:p>
-    <w:p>
-      <w:pPr>
-        <w:rPr>
-          <w:rFonts w:hint="eastAsia"/>
-        </w:rPr>
-      </w:pPr>
-    </w:p>
-    <w:p>
-      <w:pPr>
-        <w:rPr>
-          <w:rFonts w:hint="eastAsia"/>
-        </w:rPr>
-      </w:pPr>
-    </w:p>
-    <w:p>
-      <w:pPr>
-        <w:rPr>
-          <w:rFonts w:hint="eastAsia"/>
-        </w:rPr>
-      </w:pPr>
-    </w:p>
-    <w:p>
-      <w:pPr>
-        <w:rPr>
-          <w:rFonts w:hint="eastAsia"/>
-        </w:rPr>
+    <w:p/>
+    <w:p/>
+    <w:p/>
+    <w:p>
+      <w:pPr>
+        <w:ind w:firstLine="420"/>
       </w:pPr>
       <w:r>
         <w:rPr>
@@ -4097,19 +3806,8 @@
         <w:t>为例，绘制状态机图如下：</w:t>
       </w:r>
     </w:p>
-    <w:p>
-      <w:pPr>
-        <w:rPr>
-          <w:rFonts w:hint="eastAsia"/>
-        </w:rPr>
-      </w:pPr>
-    </w:p>
-    <w:p>
-      <w:pPr>
-        <w:rPr>
-          <w:rFonts w:hint="eastAsia"/>
-        </w:rPr>
-      </w:pPr>
+    <w:p/>
+    <w:p>
       <w:r>
         <w:rPr>
           <w:noProof/>
@@ -4164,66 +3862,48 @@
         </w:drawing>
       </w:r>
     </w:p>
-    <w:p>
-      <w:pPr>
-        <w:rPr>
-          <w:rFonts w:hint="eastAsia"/>
-        </w:rPr>
-      </w:pPr>
-    </w:p>
     <w:p/>
     <w:p/>
-    <w:p>
-      <w:pPr>
-        <w:rPr>
-          <w:rFonts w:hint="eastAsia"/>
-        </w:rPr>
-      </w:pPr>
-    </w:p>
-    <w:p>
-      <w:pPr>
-        <w:pStyle w:val="2"/>
-      </w:pPr>
-      <w:r>
-        <w:t>3</w:t>
-      </w:r>
-      <w:r>
-        <w:t>、实现用例</w:t>
-      </w:r>
-    </w:p>
     <w:p/>
-    <w:p>
-      <w:pPr>
-        <w:rPr>
-          <w:rFonts w:hint="eastAsia"/>
-        </w:rPr>
-      </w:pPr>
-    </w:p>
     <w:p/>
     <w:p>
       <w:pPr>
-        <w:pStyle w:val="2"/>
-        <w:rPr>
-          <w:rFonts w:hint="eastAsia"/>
-        </w:rPr>
-      </w:pPr>
-      <w:r>
-        <w:t>4</w:t>
-      </w:r>
-      <w:r>
-        <w:t>、</w:t>
-      </w:r>
-      <w:r>
-        <w:rPr>
-          <w:rFonts w:hint="eastAsia"/>
-        </w:rPr>
-        <w:t>建立领域模型</w:t>
-      </w:r>
-    </w:p>
-    <w:p>
-      <w:pPr>
-        <w:rPr>
-          <w:rFonts w:hint="eastAsia"/>
+        <w:pStyle w:val="4"/>
+      </w:pPr>
+      <w:r>
+        <w:rPr>
+          <w:rFonts w:hint="eastAsia"/>
+        </w:rPr>
+        <w:t>[1]</w:t>
+      </w:r>
+      <w:r>
+        <w:rPr>
+          <w:rFonts w:hint="eastAsia"/>
+        </w:rPr>
+        <w:t>活动图</w:t>
+      </w:r>
+      <w:r>
+        <w:rPr>
+          <w:rFonts w:hint="eastAsia"/>
+        </w:rPr>
+        <w:t>(</w:t>
+      </w:r>
+      <w:r>
+        <w:rPr>
+          <w:rFonts w:hint="eastAsia"/>
+        </w:rPr>
+        <w:t>复用</w:t>
+      </w:r>
+      <w:r>
+        <w:rPr>
+          <w:rFonts w:hint="eastAsia"/>
+        </w:rPr>
+        <w:t>)</w:t>
+      </w:r>
+    </w:p>
+    <w:p>
+      <w:pPr>
+        <w:rPr>
           <w:b/>
           <w:sz w:val="29"/>
           <w:u w:val="single"/>
@@ -4232,47 +3912,7 @@
     </w:p>
     <w:p>
       <w:pPr>
-        <w:pStyle w:val="4"/>
-        <w:rPr>
-          <w:rFonts w:hint="eastAsia"/>
-        </w:rPr>
-      </w:pPr>
-      <w:r>
-        <w:rPr>
-          <w:rFonts w:hint="eastAsia"/>
-        </w:rPr>
-        <w:lastRenderedPageBreak/>
-        <w:t>[1]</w:t>
-      </w:r>
-      <w:r>
-        <w:rPr>
-          <w:rFonts w:hint="eastAsia"/>
-        </w:rPr>
-        <w:t>活动图</w:t>
-      </w:r>
-      <w:r>
-        <w:rPr>
-          <w:rFonts w:hint="eastAsia"/>
-        </w:rPr>
-        <w:t>(</w:t>
-      </w:r>
-      <w:r>
-        <w:rPr>
-          <w:rFonts w:hint="eastAsia"/>
-        </w:rPr>
-        <w:t>复用</w:t>
-      </w:r>
-      <w:r>
-        <w:rPr>
-          <w:rFonts w:hint="eastAsia"/>
-        </w:rPr>
-        <w:t>)</w:t>
-      </w:r>
-    </w:p>
-    <w:p>
-      <w:pPr>
-        <w:rPr>
-          <w:rFonts w:hint="eastAsia"/>
+        <w:rPr>
           <w:b/>
           <w:sz w:val="29"/>
           <w:u w:val="single"/>
@@ -4281,63 +3921,157 @@
     </w:p>
     <w:p>
       <w:pPr>
-        <w:rPr>
-          <w:rFonts w:hint="eastAsia"/>
+        <w:pStyle w:val="4"/>
+      </w:pPr>
+      <w:r>
+        <w:rPr>
+          <w:rFonts w:hint="eastAsia"/>
+        </w:rPr>
+        <w:t>[2]</w:t>
+      </w:r>
+      <w:r>
+        <w:rPr>
+          <w:rFonts w:hint="eastAsia"/>
+        </w:rPr>
+        <w:t>系统用例图</w:t>
+      </w:r>
+      <w:r>
+        <w:rPr>
+          <w:rFonts w:hint="eastAsia"/>
+        </w:rPr>
+        <w:t>(</w:t>
+      </w:r>
+      <w:r>
+        <w:rPr>
+          <w:rFonts w:hint="eastAsia"/>
+        </w:rPr>
+        <w:t>增加</w:t>
+      </w:r>
+      <w:r>
+        <w:rPr>
+          <w:rFonts w:hint="eastAsia"/>
+        </w:rPr>
+        <w:t>到</w:t>
+      </w:r>
+      <w:r>
+        <w:rPr>
+          <w:rFonts w:hint="eastAsia"/>
+        </w:rPr>
+        <w:t>用例图</w:t>
+      </w:r>
+      <w:r>
+        <w:rPr>
+          <w:rFonts w:hint="eastAsia"/>
+        </w:rPr>
+        <w:t>)</w:t>
+      </w:r>
+    </w:p>
+    <w:p/>
+    <w:p>
+      <w:pPr>
+        <w:rPr>
           <w:b/>
           <w:sz w:val="29"/>
           <w:u w:val="single"/>
         </w:rPr>
       </w:pPr>
     </w:p>
-    <w:p>
-      <w:pPr>
-        <w:pStyle w:val="4"/>
-        <w:rPr>
-          <w:rFonts w:hint="eastAsia"/>
-        </w:rPr>
-      </w:pPr>
-      <w:r>
-        <w:rPr>
-          <w:rFonts w:hint="eastAsia"/>
-        </w:rPr>
-        <w:t>[2]</w:t>
-      </w:r>
-      <w:r>
-        <w:rPr>
-          <w:rFonts w:hint="eastAsia"/>
-        </w:rPr>
-        <w:t>系统用例图</w:t>
-      </w:r>
-      <w:r>
-        <w:rPr>
-          <w:rFonts w:hint="eastAsia"/>
-        </w:rPr>
-        <w:t>(</w:t>
-      </w:r>
-      <w:r>
-        <w:rPr>
-          <w:rFonts w:hint="eastAsia"/>
-        </w:rPr>
-        <w:t>增加在用例图</w:t>
-      </w:r>
-      <w:r>
-        <w:rPr>
-          <w:rFonts w:hint="eastAsia"/>
-        </w:rPr>
-        <w:t>)</w:t>
-      </w:r>
-    </w:p>
-    <w:p>
-      <w:pPr>
-        <w:rPr>
-          <w:rFonts w:hint="eastAsia"/>
-        </w:rPr>
-      </w:pPr>
-    </w:p>
-    <w:p>
-      <w:pPr>
-        <w:rPr>
-          <w:rFonts w:hint="eastAsia"/>
+    <w:p/>
+    <w:p>
+      <w:pPr>
+        <w:pStyle w:val="1"/>
+      </w:pPr>
+      <w:r>
+        <w:rPr>
+          <w:rFonts w:hint="eastAsia"/>
+        </w:rPr>
+        <w:t>四</w:t>
+      </w:r>
+      <w:r>
+        <w:rPr>
+          <w:rFonts w:hint="eastAsia"/>
+        </w:rPr>
+        <w:tab/>
+      </w:r>
+      <w:r>
+        <w:rPr>
+          <w:rFonts w:hint="eastAsia"/>
+        </w:rPr>
+        <w:t>：</w:t>
+      </w:r>
+      <w:r>
+        <w:rPr>
+          <w:rFonts w:hint="eastAsia"/>
+        </w:rPr>
+        <w:t>详细</w:t>
+      </w:r>
+      <w:r>
+        <w:rPr>
+          <w:rFonts w:hint="eastAsia"/>
+        </w:rPr>
+        <w:t>设计</w:t>
+      </w:r>
+      <w:r>
+        <w:rPr>
+          <w:rFonts w:hint="eastAsia"/>
+        </w:rPr>
+        <w:t>/</w:t>
+      </w:r>
+      <w:r>
+        <w:rPr>
+          <w:rFonts w:hint="eastAsia"/>
+        </w:rPr>
+        <w:t>实现</w:t>
+      </w:r>
+      <w:r>
+        <w:rPr>
+          <w:rFonts w:hint="eastAsia"/>
+        </w:rPr>
+        <w:t>阶段</w:t>
+      </w:r>
+    </w:p>
+    <w:p/>
+    <w:p/>
+    <w:p>
+      <w:pPr>
+        <w:pStyle w:val="2"/>
+      </w:pPr>
+      <w:r>
+        <w:rPr>
+          <w:rFonts w:hint="eastAsia"/>
+        </w:rPr>
+        <w:t>1</w:t>
+      </w:r>
+      <w:r>
+        <w:t>、实现用例</w:t>
+      </w:r>
+    </w:p>
+    <w:p/>
+    <w:p/>
+    <w:p/>
+    <w:p>
+      <w:pPr>
+        <w:pStyle w:val="2"/>
+      </w:pPr>
+      <w:r>
+        <w:rPr>
+          <w:rFonts w:hint="eastAsia"/>
+        </w:rPr>
+        <w:t>2</w:t>
+      </w:r>
+      <w:r>
+        <w:t>、</w:t>
+      </w:r>
+      <w:r>
+        <w:rPr>
+          <w:rFonts w:hint="eastAsia"/>
+        </w:rPr>
+        <w:t>建立领域模型</w:t>
+      </w:r>
+    </w:p>
+    <w:p>
+      <w:pPr>
+        <w:rPr>
           <w:b/>
           <w:sz w:val="29"/>
           <w:u w:val="single"/>
@@ -4346,297 +4080,40 @@
     </w:p>
     <w:p>
       <w:pPr>
-        <w:rPr>
-          <w:rFonts w:hint="eastAsia"/>
-          <w:b/>
-          <w:sz w:val="29"/>
-          <w:u w:val="single"/>
-        </w:rPr>
-      </w:pPr>
-    </w:p>
-    <w:p>
-      <w:pPr>
-        <w:rPr>
-          <w:rFonts w:hint="eastAsia"/>
-        </w:rPr>
-      </w:pPr>
-    </w:p>
-    <w:p>
-      <w:pPr>
-        <w:rPr>
-          <w:rFonts w:hint="eastAsia"/>
-        </w:rPr>
-      </w:pPr>
-    </w:p>
-    <w:p>
-      <w:pPr>
         <w:pStyle w:val="4"/>
-        <w:rPr>
-          <w:rFonts w:hint="eastAsia"/>
-        </w:rPr>
-      </w:pPr>
-      <w:r>
-        <w:rPr>
-          <w:rFonts w:hint="eastAsia"/>
-        </w:rPr>
-        <w:t>[3]</w:t>
-      </w:r>
-      <w:r>
-        <w:rPr>
-          <w:rFonts w:hint="eastAsia"/>
-        </w:rPr>
-        <w:t>类图</w:t>
-      </w:r>
-    </w:p>
-    <w:p>
-      <w:pPr>
-        <w:rPr>
-          <w:rFonts w:hint="eastAsia"/>
-        </w:rPr>
-      </w:pPr>
-    </w:p>
-    <w:p>
-      <w:pPr>
-        <w:rPr>
-          <w:rFonts w:hint="eastAsia"/>
-        </w:rPr>
-      </w:pPr>
-    </w:p>
-    <w:p>
-      <w:pPr>
-        <w:pStyle w:val="4"/>
-        <w:rPr>
-          <w:rFonts w:hint="eastAsia"/>
-        </w:rPr>
-      </w:pPr>
-      <w:r>
-        <w:rPr>
-          <w:rFonts w:hint="eastAsia"/>
-        </w:rPr>
-        <w:t>[</w:t>
-      </w:r>
-      <w:r>
-        <w:rPr>
-          <w:rFonts w:hint="eastAsia"/>
-        </w:rPr>
-        <w:t>4</w:t>
-      </w:r>
-      <w:r>
-        <w:rPr>
-          <w:rFonts w:hint="eastAsia"/>
-        </w:rPr>
-        <w:t>]</w:t>
-      </w:r>
-      <w:r>
-        <w:rPr>
-          <w:rFonts w:hint="eastAsia"/>
-        </w:rPr>
-        <w:t>对象</w:t>
-      </w:r>
-      <w:r>
-        <w:rPr>
-          <w:rFonts w:hint="eastAsia"/>
-        </w:rPr>
-        <w:t>图</w:t>
-      </w:r>
-    </w:p>
-    <w:p>
-      <w:pPr>
-        <w:rPr>
-          <w:rFonts w:hint="eastAsia"/>
-        </w:rPr>
-      </w:pPr>
-    </w:p>
-    <w:p>
-      <w:pPr>
-        <w:rPr>
-          <w:rFonts w:hint="eastAsia"/>
-        </w:rPr>
-      </w:pPr>
-    </w:p>
-    <w:p>
-      <w:pPr>
-        <w:pStyle w:val="4"/>
-        <w:rPr>
-          <w:rFonts w:hint="eastAsia"/>
-        </w:rPr>
-      </w:pPr>
-      <w:r>
-        <w:rPr>
-          <w:rFonts w:hint="eastAsia"/>
-        </w:rPr>
-        <w:t>[</w:t>
-      </w:r>
-      <w:r>
-        <w:rPr>
-          <w:rFonts w:hint="eastAsia"/>
-        </w:rPr>
-        <w:t>5</w:t>
-      </w:r>
-      <w:r>
-        <w:rPr>
-          <w:rFonts w:hint="eastAsia"/>
-        </w:rPr>
-        <w:t>]</w:t>
-      </w:r>
-      <w:r>
-        <w:rPr>
-          <w:rFonts w:hint="eastAsia"/>
-        </w:rPr>
-        <w:t>时序</w:t>
-      </w:r>
-      <w:r>
-        <w:rPr>
-          <w:rFonts w:hint="eastAsia"/>
-        </w:rPr>
-        <w:t>图</w:t>
-      </w:r>
-      <w:r>
-        <w:rPr>
-          <w:rFonts w:hint="eastAsia"/>
-        </w:rPr>
-        <w:t>/</w:t>
-      </w:r>
-      <w:r>
-        <w:rPr>
-          <w:rFonts w:hint="eastAsia"/>
-        </w:rPr>
-        <w:t>序列</w:t>
-      </w:r>
-      <w:r>
-        <w:rPr>
-          <w:rFonts w:hint="eastAsia"/>
-        </w:rPr>
-        <w:t>图</w:t>
-      </w:r>
-    </w:p>
-    <w:p>
-      <w:pPr>
-        <w:rPr>
-          <w:rFonts w:hint="eastAsia"/>
-        </w:rPr>
-      </w:pPr>
-    </w:p>
-    <w:p>
-      <w:pPr>
-        <w:rPr>
-          <w:rFonts w:hint="eastAsia"/>
-        </w:rPr>
-      </w:pPr>
-    </w:p>
-    <w:p>
-      <w:pPr>
-        <w:pStyle w:val="4"/>
-        <w:rPr>
-          <w:rFonts w:hint="eastAsia"/>
-        </w:rPr>
-      </w:pPr>
-      <w:r>
-        <w:rPr>
-          <w:rFonts w:hint="eastAsia"/>
-        </w:rPr>
-        <w:t>[6]</w:t>
-      </w:r>
-      <w:r>
-        <w:rPr>
-          <w:rFonts w:hint="eastAsia"/>
-        </w:rPr>
-        <w:t>协作</w:t>
-      </w:r>
-      <w:r>
-        <w:rPr>
-          <w:rFonts w:hint="eastAsia"/>
-        </w:rPr>
-        <w:t>图</w:t>
-      </w:r>
-    </w:p>
-    <w:p>
-      <w:pPr>
-        <w:rPr>
-          <w:rFonts w:hint="eastAsia"/>
-        </w:rPr>
-      </w:pPr>
-    </w:p>
-    <w:p>
-      <w:pPr>
-        <w:rPr>
-          <w:rFonts w:hint="eastAsia"/>
-        </w:rPr>
-      </w:pPr>
-    </w:p>
-    <w:p>
-      <w:pPr>
-        <w:pStyle w:val="4"/>
-        <w:rPr>
-          <w:rFonts w:hint="eastAsia"/>
-        </w:rPr>
-      </w:pPr>
-      <w:r>
-        <w:rPr>
-          <w:rFonts w:hint="eastAsia"/>
-        </w:rPr>
-        <w:lastRenderedPageBreak/>
-        <w:t>[</w:t>
-      </w:r>
-      <w:r>
-        <w:rPr>
-          <w:rFonts w:hint="eastAsia"/>
-        </w:rPr>
-        <w:t>7</w:t>
-      </w:r>
-      <w:r>
-        <w:rPr>
-          <w:rFonts w:hint="eastAsia"/>
-        </w:rPr>
-        <w:t>]</w:t>
-      </w:r>
-      <w:r>
-        <w:rPr>
-          <w:rFonts w:hint="eastAsia"/>
-        </w:rPr>
-        <w:t>状态</w:t>
-      </w:r>
-      <w:r>
-        <w:rPr>
-          <w:rFonts w:hint="eastAsia"/>
-        </w:rPr>
-        <w:t>图</w:t>
-      </w:r>
+      </w:pPr>
       <w:bookmarkStart w:id="15" w:name="_GoBack"/>
       <w:bookmarkEnd w:id="15"/>
+      <w:r>
+        <w:rPr>
+          <w:rFonts w:hint="eastAsia"/>
+        </w:rPr>
+        <w:t>[3]</w:t>
+      </w:r>
+      <w:r>
+        <w:rPr>
+          <w:rFonts w:hint="eastAsia"/>
+        </w:rPr>
+        <w:t>类图</w:t>
+      </w:r>
     </w:p>
     <w:p/>
     <w:p/>
     <w:p>
       <w:pPr>
         <w:pStyle w:val="4"/>
-        <w:rPr>
-          <w:rFonts w:hint="eastAsia"/>
-        </w:rPr>
-      </w:pPr>
-      <w:r>
-        <w:rPr>
-          <w:rFonts w:hint="eastAsia"/>
-        </w:rPr>
-        <w:t>[</w:t>
-      </w:r>
-      <w:r>
-        <w:rPr>
-          <w:rFonts w:hint="eastAsia"/>
-        </w:rPr>
-        <w:t>8</w:t>
-      </w:r>
-      <w:r>
-        <w:rPr>
-          <w:rFonts w:hint="eastAsia"/>
-        </w:rPr>
-        <w:t>]</w:t>
-      </w:r>
-      <w:r>
-        <w:rPr>
-          <w:rFonts w:hint="eastAsia"/>
-        </w:rPr>
-        <w:t>组件</w:t>
+      </w:pPr>
+      <w:r>
+        <w:rPr>
+          <w:rFonts w:hint="eastAsia"/>
+        </w:rPr>
+        <w:t>[4]</w:t>
+      </w:r>
+      <w:r>
+        <w:rPr>
+          <w:rFonts w:hint="eastAsia"/>
+        </w:rPr>
+        <w:t>对象</w:t>
       </w:r>
       <w:r>
         <w:rPr>
@@ -4650,27 +4127,130 @@
     <w:p>
       <w:pPr>
         <w:pStyle w:val="4"/>
-        <w:rPr>
-          <w:rFonts w:hint="eastAsia"/>
-        </w:rPr>
-      </w:pPr>
-      <w:r>
-        <w:rPr>
-          <w:rFonts w:hint="eastAsia"/>
-        </w:rPr>
-        <w:t>[</w:t>
-      </w:r>
-      <w:r>
-        <w:rPr>
-          <w:rFonts w:hint="eastAsia"/>
-        </w:rPr>
-        <w:t>9</w:t>
-      </w:r>
-      <w:r>
-        <w:rPr>
-          <w:rFonts w:hint="eastAsia"/>
-        </w:rPr>
-        <w:t>]</w:t>
+      </w:pPr>
+      <w:r>
+        <w:rPr>
+          <w:rFonts w:hint="eastAsia"/>
+        </w:rPr>
+        <w:t>[5]</w:t>
+      </w:r>
+      <w:r>
+        <w:rPr>
+          <w:rFonts w:hint="eastAsia"/>
+        </w:rPr>
+        <w:t>时序</w:t>
+      </w:r>
+      <w:r>
+        <w:rPr>
+          <w:rFonts w:hint="eastAsia"/>
+        </w:rPr>
+        <w:t>图</w:t>
+      </w:r>
+      <w:r>
+        <w:rPr>
+          <w:rFonts w:hint="eastAsia"/>
+        </w:rPr>
+        <w:t>/</w:t>
+      </w:r>
+      <w:r>
+        <w:rPr>
+          <w:rFonts w:hint="eastAsia"/>
+        </w:rPr>
+        <w:t>序列</w:t>
+      </w:r>
+      <w:r>
+        <w:rPr>
+          <w:rFonts w:hint="eastAsia"/>
+        </w:rPr>
+        <w:t>图</w:t>
+      </w:r>
+    </w:p>
+    <w:p/>
+    <w:p/>
+    <w:p>
+      <w:pPr>
+        <w:pStyle w:val="4"/>
+      </w:pPr>
+      <w:r>
+        <w:rPr>
+          <w:rFonts w:hint="eastAsia"/>
+        </w:rPr>
+        <w:t>[6]</w:t>
+      </w:r>
+      <w:r>
+        <w:rPr>
+          <w:rFonts w:hint="eastAsia"/>
+        </w:rPr>
+        <w:t>协作</w:t>
+      </w:r>
+      <w:r>
+        <w:rPr>
+          <w:rFonts w:hint="eastAsia"/>
+        </w:rPr>
+        <w:t>图</w:t>
+      </w:r>
+    </w:p>
+    <w:p/>
+    <w:p/>
+    <w:p>
+      <w:pPr>
+        <w:pStyle w:val="4"/>
+      </w:pPr>
+      <w:r>
+        <w:rPr>
+          <w:rFonts w:hint="eastAsia"/>
+        </w:rPr>
+        <w:t>[7]</w:t>
+      </w:r>
+      <w:r>
+        <w:rPr>
+          <w:rFonts w:hint="eastAsia"/>
+        </w:rPr>
+        <w:t>状态</w:t>
+      </w:r>
+      <w:r>
+        <w:rPr>
+          <w:rFonts w:hint="eastAsia"/>
+        </w:rPr>
+        <w:t>图</w:t>
+      </w:r>
+    </w:p>
+    <w:p/>
+    <w:p/>
+    <w:p>
+      <w:pPr>
+        <w:pStyle w:val="4"/>
+      </w:pPr>
+      <w:r>
+        <w:rPr>
+          <w:rFonts w:hint="eastAsia"/>
+        </w:rPr>
+        <w:t>[8]</w:t>
+      </w:r>
+      <w:r>
+        <w:rPr>
+          <w:rFonts w:hint="eastAsia"/>
+        </w:rPr>
+        <w:t>组件</w:t>
+      </w:r>
+      <w:r>
+        <w:rPr>
+          <w:rFonts w:hint="eastAsia"/>
+        </w:rPr>
+        <w:t>图</w:t>
+      </w:r>
+    </w:p>
+    <w:p/>
+    <w:p/>
+    <w:p>
+      <w:pPr>
+        <w:pStyle w:val="4"/>
+      </w:pPr>
+      <w:r>
+        <w:rPr>
+          <w:rFonts w:hint="eastAsia"/>
+        </w:rPr>
+        <w:t>[9]</w:t>
       </w:r>
       <w:r>
         <w:rPr>
@@ -4690,85 +4270,9 @@
     <w:p/>
     <w:p>
       <w:pPr>
-        <w:pStyle w:val="1"/>
-      </w:pPr>
-      <w:r>
-        <w:rPr>
-          <w:rFonts w:hint="eastAsia"/>
-        </w:rPr>
-        <w:t>四</w:t>
-      </w:r>
-      <w:r>
-        <w:rPr>
-          <w:rFonts w:hint="eastAsia"/>
-        </w:rPr>
-        <w:tab/>
-      </w:r>
-      <w:r>
-        <w:rPr>
-          <w:rFonts w:hint="eastAsia"/>
-        </w:rPr>
-        <w:t>：</w:t>
-      </w:r>
-      <w:r>
-        <w:rPr>
-          <w:rFonts w:hint="eastAsia"/>
-        </w:rPr>
-        <w:t>详细</w:t>
-      </w:r>
-      <w:r>
-        <w:rPr>
-          <w:rFonts w:hint="eastAsia"/>
-        </w:rPr>
-        <w:t>设计</w:t>
-      </w:r>
-      <w:r>
-        <w:rPr>
-          <w:rFonts w:hint="eastAsia"/>
-        </w:rPr>
-        <w:t>/</w:t>
-      </w:r>
-      <w:r>
-        <w:rPr>
-          <w:rFonts w:hint="eastAsia"/>
-        </w:rPr>
-        <w:t>实现</w:t>
-      </w:r>
-      <w:r>
-        <w:rPr>
-          <w:rFonts w:hint="eastAsia"/>
-        </w:rPr>
-        <w:t>阶段</w:t>
-      </w:r>
-    </w:p>
-    <w:p>
-      <w:pPr>
-        <w:rPr>
-          <w:rFonts w:hint="eastAsia"/>
-        </w:rPr>
-      </w:pPr>
-    </w:p>
-    <w:p>
-      <w:pPr>
-        <w:rPr>
-          <w:rFonts w:hint="eastAsia"/>
-        </w:rPr>
-      </w:pPr>
-    </w:p>
-    <w:p>
-      <w:pPr>
-        <w:rPr>
-          <w:rFonts w:hint="eastAsia"/>
-        </w:rPr>
-      </w:pPr>
-    </w:p>
-    <w:p>
-      <w:r>
-        <w:rPr>
-          <w:rFonts w:hint="eastAsia"/>
-        </w:rPr>
-        <w:t>顺序图</w:t>
-      </w:r>
+        <w:widowControl/>
+        <w:jc w:val="left"/>
+      </w:pPr>
     </w:p>
     <w:sectPr>
       <w:pgSz w:w="11906" w:h="16838"/>
@@ -5344,6 +4848,7 @@
   <w:style w:type="character" w:default="1" w:styleId="a0">
     <w:name w:val="Default Paragraph Font"/>
     <w:uiPriority w:val="1"/>
+    <w:semiHidden/>
     <w:unhideWhenUsed/>
   </w:style>
   <w:style w:type="table" w:default="1" w:styleId="a1">
@@ -5849,6 +5354,7 @@
   <w:style w:type="character" w:default="1" w:styleId="a0">
     <w:name w:val="Default Paragraph Font"/>
     <w:uiPriority w:val="1"/>
+    <w:semiHidden/>
     <w:unhideWhenUsed/>
   </w:style>
   <w:style w:type="table" w:default="1" w:styleId="a1">
@@ -6097,558 +5603,6 @@
     </w:rPr>
   </w:style>
 </w:styles>
-</file>
-
-<file path=word/glossary/document.xml><?xml version="1.0" encoding="utf-8"?>
-<w:glossaryDocument xmlns:wpc="http://schemas.microsoft.com/office/word/2010/wordprocessingCanvas" xmlns:mc="http://schemas.openxmlformats.org/markup-compatibility/2006" xmlns:o="urn:schemas-microsoft-com:office:office" xmlns:r="http://schemas.openxmlformats.org/officeDocument/2006/relationships" xmlns:m="http://schemas.openxmlformats.org/officeDocument/2006/math" xmlns:v="urn:schemas-microsoft-com:vml" xmlns:wp14="http://schemas.microsoft.com/office/word/2010/wordprocessingDrawing" xmlns:wp="http://schemas.openxmlformats.org/drawingml/2006/wordprocessingDrawing" xmlns:w10="urn:schemas-microsoft-com:office:word" xmlns:w="http://schemas.openxmlformats.org/wordprocessingml/2006/main" xmlns:w14="http://schemas.microsoft.com/office/word/2010/wordml" xmlns:wpg="http://schemas.microsoft.com/office/word/2010/wordprocessingGroup" xmlns:wpi="http://schemas.microsoft.com/office/word/2010/wordprocessingInk" xmlns:wne="http://schemas.microsoft.com/office/word/2006/wordml" xmlns:wps="http://schemas.microsoft.com/office/word/2010/wordprocessingShape" mc:Ignorable="w14 wp14"/>
-</file>
-
-<file path=word/glossary/fontTable.xml><?xml version="1.0" encoding="utf-8"?>
-<w:fonts xmlns:mc="http://schemas.openxmlformats.org/markup-compatibility/2006" xmlns:r="http://schemas.openxmlformats.org/officeDocument/2006/relationships" xmlns:w="http://schemas.openxmlformats.org/wordprocessingml/2006/main" xmlns:w14="http://schemas.microsoft.com/office/word/2010/wordml" mc:Ignorable="w14">
-  <w:font w:name="Symbol">
-    <w:panose1 w:val="05050102010706020507"/>
-    <w:charset w:val="02"/>
-    <w:family w:val="roman"/>
-    <w:pitch w:val="variable"/>
-    <w:sig w:usb0="00000000" w:usb1="10000000" w:usb2="00000000" w:usb3="00000000" w:csb0="80000000" w:csb1="00000000"/>
-  </w:font>
-  <w:font w:name="Times New Roman">
-    <w:panose1 w:val="02020603050405020304"/>
-    <w:charset w:val="00"/>
-    <w:family w:val="roman"/>
-    <w:pitch w:val="variable"/>
-    <w:sig w:usb0="E0002EFF" w:usb1="C000785B" w:usb2="00000009" w:usb3="00000000" w:csb0="000001FF" w:csb1="00000000"/>
-  </w:font>
-  <w:font w:name="Courier New">
-    <w:panose1 w:val="02070309020205020404"/>
-    <w:charset w:val="00"/>
-    <w:family w:val="modern"/>
-    <w:pitch w:val="fixed"/>
-    <w:sig w:usb0="E0002EFF" w:usb1="C0007843" w:usb2="00000009" w:usb3="00000000" w:csb0="000001FF" w:csb1="00000000"/>
-  </w:font>
-  <w:font w:name="Wingdings">
-    <w:panose1 w:val="05000000000000000000"/>
-    <w:charset w:val="02"/>
-    <w:family w:val="auto"/>
-    <w:pitch w:val="variable"/>
-    <w:sig w:usb0="00000000" w:usb1="10000000" w:usb2="00000000" w:usb3="00000000" w:csb0="80000000" w:csb1="00000000"/>
-  </w:font>
-  <w:font w:name="Calibri">
-    <w:panose1 w:val="020F0502020204030204"/>
-    <w:charset w:val="00"/>
-    <w:family w:val="swiss"/>
-    <w:pitch w:val="variable"/>
-    <w:sig w:usb0="E0002EFF" w:usb1="C000247B" w:usb2="00000009" w:usb3="00000000" w:csb0="000001FF" w:csb1="00000000"/>
-  </w:font>
-  <w:font w:name="宋体">
-    <w:altName w:val="SimSun"/>
-    <w:panose1 w:val="02010600030101010101"/>
-    <w:charset w:val="86"/>
-    <w:family w:val="auto"/>
-    <w:pitch w:val="variable"/>
-    <w:sig w:usb0="00000003" w:usb1="288F0000" w:usb2="00000016" w:usb3="00000000" w:csb0="00040001" w:csb1="00000000"/>
-  </w:font>
-  <w:font w:name="Cambria">
-    <w:panose1 w:val="02040503050406030204"/>
-    <w:charset w:val="00"/>
-    <w:family w:val="roman"/>
-    <w:pitch w:val="variable"/>
-    <w:sig w:usb0="E00006FF" w:usb1="420024FF" w:usb2="02000000" w:usb3="00000000" w:csb0="0000019F" w:csb1="00000000"/>
-  </w:font>
-  <w:font w:name="Helvetica">
-    <w:panose1 w:val="020B0604020202020204"/>
-    <w:charset w:val="00"/>
-    <w:family w:val="swiss"/>
-    <w:notTrueType/>
-    <w:pitch w:val="variable"/>
-    <w:sig w:usb0="00000003" w:usb1="00000000" w:usb2="00000000" w:usb3="00000000" w:csb0="00000001" w:csb1="00000000"/>
-  </w:font>
-</w:fonts>
-</file>
-
-<file path=word/glossary/settings.xml><?xml version="1.0" encoding="utf-8"?>
-<w:settings xmlns:mc="http://schemas.openxmlformats.org/markup-compatibility/2006" xmlns:o="urn:schemas-microsoft-com:office:office" xmlns:r="http://schemas.openxmlformats.org/officeDocument/2006/relationships" xmlns:m="http://schemas.openxmlformats.org/officeDocument/2006/math" xmlns:v="urn:schemas-microsoft-com:vml" xmlns:w10="urn:schemas-microsoft-com:office:word" xmlns:w="http://schemas.openxmlformats.org/wordprocessingml/2006/main" xmlns:w14="http://schemas.microsoft.com/office/word/2010/wordml" xmlns:sl="http://schemas.openxmlformats.org/schemaLibrary/2006/main" mc:Ignorable="w14">
-  <w:view w:val="normal"/>
-  <w:bordersDoNotSurroundHeader/>
-  <w:bordersDoNotSurroundFooter/>
-  <w:defaultTabStop w:val="420"/>
-  <w:drawingGridVerticalSpacing w:val="156"/>
-  <w:displayHorizontalDrawingGridEvery w:val="0"/>
-  <w:displayVerticalDrawingGridEvery w:val="2"/>
-  <w:characterSpacingControl w:val="compressPunctuation"/>
-  <w:compat>
-    <w:spaceForUL/>
-    <w:balanceSingleByteDoubleByteWidth/>
-    <w:doNotLeaveBackslashAlone/>
-    <w:ulTrailSpace/>
-    <w:doNotExpandShiftReturn/>
-    <w:adjustLineHeightInTable/>
-    <w:useFELayout/>
-    <w:compatSetting w:name="compatibilityMode" w:uri="http://schemas.microsoft.com/office/word" w:val="14"/>
-    <w:compatSetting w:name="overrideTableStyleFontSizeAndJustification" w:uri="http://schemas.microsoft.com/office/word" w:val="1"/>
-    <w:compatSetting w:name="enableOpenTypeFeatures" w:uri="http://schemas.microsoft.com/office/word" w:val="1"/>
-    <w:compatSetting w:name="doNotFlipMirrorIndents" w:uri="http://schemas.microsoft.com/office/word" w:val="1"/>
-  </w:compat>
-  <w:rsids>
-    <w:rsidRoot w:val="00A9007D"/>
-    <w:rsid w:val="00A9007D"/>
-    <w:rsid w:val="00C70733"/>
-  </w:rsids>
-  <m:mathPr>
-    <m:mathFont m:val="Cambria Math"/>
-    <m:brkBin m:val="before"/>
-    <m:brkBinSub m:val="--"/>
-    <m:smallFrac m:val="0"/>
-    <m:dispDef/>
-    <m:lMargin m:val="0"/>
-    <m:rMargin m:val="0"/>
-    <m:defJc m:val="centerGroup"/>
-    <m:wrapIndent m:val="1440"/>
-    <m:intLim m:val="subSup"/>
-    <m:naryLim m:val="undOvr"/>
-  </m:mathPr>
-  <w:themeFontLang w:val="en-US" w:eastAsia="zh-CN"/>
-  <w:clrSchemeMapping w:bg1="light1" w:t1="dark1" w:bg2="light2" w:t2="dark2" w:accent1="accent1" w:accent2="accent2" w:accent3="accent3" w:accent4="accent4" w:accent5="accent5" w:accent6="accent6" w:hyperlink="hyperlink" w:followedHyperlink="followedHyperlink"/>
-  <w:decimalSymbol w:val="."/>
-  <w:listSeparator w:val=","/>
-</w:settings>
-</file>
-
-<file path=word/glossary/styles.xml><?xml version="1.0" encoding="utf-8"?>
-<w:styles xmlns:mc="http://schemas.openxmlformats.org/markup-compatibility/2006" xmlns:r="http://schemas.openxmlformats.org/officeDocument/2006/relationships" xmlns:w="http://schemas.openxmlformats.org/wordprocessingml/2006/main" xmlns:w14="http://schemas.microsoft.com/office/word/2010/wordml" mc:Ignorable="w14">
-  <w:docDefaults>
-    <w:rPrDefault>
-      <w:rPr>
-        <w:rFonts w:asciiTheme="minorHAnsi" w:eastAsiaTheme="minorEastAsia" w:hAnsiTheme="minorHAnsi" w:cstheme="minorBidi"/>
-        <w:kern w:val="2"/>
-        <w:sz w:val="21"/>
-        <w:szCs w:val="22"/>
-        <w:lang w:val="en-US" w:eastAsia="zh-CN" w:bidi="ar-SA"/>
-      </w:rPr>
-    </w:rPrDefault>
-    <w:pPrDefault/>
-  </w:docDefaults>
-  <w:latentStyles w:defLockedState="0" w:defUIPriority="99" w:defSemiHidden="1" w:defUnhideWhenUsed="1" w:defQFormat="0" w:count="267">
-    <w:lsdException w:name="Normal" w:semiHidden="0" w:uiPriority="0" w:unhideWhenUsed="0" w:qFormat="1"/>
-    <w:lsdException w:name="heading 1" w:semiHidden="0" w:uiPriority="9" w:unhideWhenUsed="0" w:qFormat="1"/>
-    <w:lsdException w:name="heading 2" w:uiPriority="9" w:qFormat="1"/>
-    <w:lsdException w:name="heading 3" w:uiPriority="9" w:qFormat="1"/>
-    <w:lsdException w:name="heading 4" w:uiPriority="9" w:qFormat="1"/>
-    <w:lsdException w:name="heading 5" w:uiPriority="9" w:qFormat="1"/>
-    <w:lsdException w:name="heading 6" w:uiPriority="9" w:qFormat="1"/>
-    <w:lsdException w:name="heading 7" w:uiPriority="9" w:qFormat="1"/>
-    <w:lsdException w:name="heading 8" w:uiPriority="9" w:qFormat="1"/>
-    <w:lsdException w:name="heading 9" w:uiPriority="9" w:qFormat="1"/>
-    <w:lsdException w:name="toc 1" w:uiPriority="39"/>
-    <w:lsdException w:name="toc 2" w:uiPriority="39"/>
-    <w:lsdException w:name="toc 3" w:uiPriority="39"/>
-    <w:lsdException w:name="toc 4" w:uiPriority="39"/>
-    <w:lsdException w:name="toc 5" w:uiPriority="39"/>
-    <w:lsdException w:name="toc 6" w:uiPriority="39"/>
-    <w:lsdException w:name="toc 7" w:uiPriority="39"/>
-    <w:lsdException w:name="toc 8" w:uiPriority="39"/>
-    <w:lsdException w:name="toc 9" w:uiPriority="39"/>
-    <w:lsdException w:name="caption" w:uiPriority="35" w:qFormat="1"/>
-    <w:lsdException w:name="Title" w:semiHidden="0" w:uiPriority="10" w:unhideWhenUsed="0" w:qFormat="1"/>
-    <w:lsdException w:name="Default Paragraph Font" w:uiPriority="1"/>
-    <w:lsdException w:name="Subtitle" w:semiHidden="0" w:uiPriority="11" w:unhideWhenUsed="0" w:qFormat="1"/>
-    <w:lsdException w:name="Strong" w:semiHidden="0" w:uiPriority="22" w:unhideWhenUsed="0" w:qFormat="1"/>
-    <w:lsdException w:name="Emphasis" w:semiHidden="0" w:uiPriority="20" w:unhideWhenUsed="0" w:qFormat="1"/>
-    <w:lsdException w:name="Table Grid" w:semiHidden="0" w:uiPriority="59" w:unhideWhenUsed="0"/>
-    <w:lsdException w:name="Placeholder Text" w:unhideWhenUsed="0"/>
-    <w:lsdException w:name="No Spacing" w:semiHidden="0" w:uiPriority="1" w:unhideWhenUsed="0" w:qFormat="1"/>
-    <w:lsdException w:name="Light Shading" w:semiHidden="0" w:uiPriority="60" w:unhideWhenUsed="0"/>
-    <w:lsdException w:name="Light List" w:semiHidden="0" w:uiPriority="61" w:unhideWhenUsed="0"/>
-    <w:lsdException w:name="Light Grid" w:semiHidden="0" w:uiPriority="62" w:unhideWhenUsed="0"/>
-    <w:lsdException w:name="Medium Shading 1" w:semiHidden="0" w:uiPriority="63" w:unhideWhenUsed="0"/>
-    <w:lsdException w:name="Medium Shading 2" w:semiHidden="0" w:uiPriority="64" w:unhideWhenUsed="0"/>
-    <w:lsdException w:name="Medium List 1" w:semiHidden="0" w:uiPriority="65" w:unhideWhenUsed="0"/>
-    <w:lsdException w:name="Medium List 2" w:semiHidden="0" w:uiPriority="66" w:unhideWhenUsed="0"/>
-    <w:lsdException w:name="Medium Grid 1" w:semiHidden="0" w:uiPriority="67" w:unhideWhenUsed="0"/>
-    <w:lsdException w:name="Medium Grid 2" w:semiHidden="0" w:uiPriority="68" w:unhideWhenUsed="0"/>
-    <w:lsdException w:name="Medium Grid 3" w:semiHidden="0" w:uiPriority="69" w:unhideWhenUsed="0"/>
-    <w:lsdException w:name="Dark List" w:semiHidden="0" w:uiPriority="70" w:unhideWhenUsed="0"/>
-    <w:lsdException w:name="Colorful Shading" w:semiHidden="0" w:uiPriority="71" w:unhideWhenUsed="0"/>
-    <w:lsdException w:name="Colorful List" w:semiHidden="0" w:uiPriority="72" w:unhideWhenUsed="0"/>
-    <w:lsdException w:name="Colorful Grid" w:semiHidden="0" w:uiPriority="73" w:unhideWhenUsed="0"/>
-    <w:lsdException w:name="Light Shading Accent 1" w:semiHidden="0" w:uiPriority="60" w:unhideWhenUsed="0"/>
-    <w:lsdException w:name="Light List Accent 1" w:semiHidden="0" w:uiPriority="61" w:unhideWhenUsed="0"/>
-    <w:lsdException w:name="Light Grid Accent 1" w:semiHidden="0" w:uiPriority="62" w:unhideWhenUsed="0"/>
-    <w:lsdException w:name="Medium Shading 1 Accent 1" w:semiHidden="0" w:uiPriority="63" w:unhideWhenUsed="0"/>
-    <w:lsdException w:name="Medium Shading 2 Accent 1" w:semiHidden="0" w:uiPriority="64" w:unhideWhenUsed="0"/>
-    <w:lsdException w:name="Medium List 1 Accent 1" w:semiHidden="0" w:uiPriority="65" w:unhideWhenUsed="0"/>
-    <w:lsdException w:name="Revision" w:unhideWhenUsed="0"/>
-    <w:lsdException w:name="List Paragraph" w:semiHidden="0" w:uiPriority="34" w:unhideWhenUsed="0" w:qFormat="1"/>
-    <w:lsdException w:name="Quote" w:semiHidden="0" w:uiPriority="29" w:unhideWhenUsed="0" w:qFormat="1"/>
-    <w:lsdException w:name="Intense Quote" w:semiHidden="0" w:uiPriority="30" w:unhideWhenUsed="0" w:qFormat="1"/>
-    <w:lsdException w:name="Medium List 2 Accent 1" w:semiHidden="0" w:uiPriority="66" w:unhideWhenUsed="0"/>
-    <w:lsdException w:name="Medium Grid 1 Accent 1" w:semiHidden="0" w:uiPriority="67" w:unhideWhenUsed="0"/>
-    <w:lsdException w:name="Medium Grid 2 Accent 1" w:semiHidden="0" w:uiPriority="68" w:unhideWhenUsed="0"/>
-    <w:lsdException w:name="Medium Grid 3 Accent 1" w:semiHidden="0" w:uiPriority="69" w:unhideWhenUsed="0"/>
-    <w:lsdException w:name="Dark List Accent 1" w:semiHidden="0" w:uiPriority="70" w:unhideWhenUsed="0"/>
-    <w:lsdException w:name="Colorful Shading Accent 1" w:semiHidden="0" w:uiPriority="71" w:unhideWhenUsed="0"/>
-    <w:lsdException w:name="Colorful List Accent 1" w:semiHidden="0" w:uiPriority="72" w:unhideWhenUsed="0"/>
-    <w:lsdException w:name="Colorful Grid Accent 1" w:semiHidden="0" w:uiPriority="73" w:unhideWhenUsed="0"/>
-    <w:lsdException w:name="Light Shading Accent 2" w:semiHidden="0" w:uiPriority="60" w:unhideWhenUsed="0"/>
-    <w:lsdException w:name="Light List Accent 2" w:semiHidden="0" w:uiPriority="61" w:unhideWhenUsed="0"/>
-    <w:lsdException w:name="Light Grid Accent 2" w:semiHidden="0" w:uiPriority="62" w:unhideWhenUsed="0"/>
-    <w:lsdException w:name="Medium Shading 1 Accent 2" w:semiHidden="0" w:uiPriority="63" w:unhideWhenUsed="0"/>
-    <w:lsdException w:name="Medium Shading 2 Accent 2" w:semiHidden="0" w:uiPriority="64" w:unhideWhenUsed="0"/>
-    <w:lsdException w:name="Medium List 1 Accent 2" w:semiHidden="0" w:uiPriority="65" w:unhideWhenUsed="0"/>
-    <w:lsdException w:name="Medium List 2 Accent 2" w:semiHidden="0" w:uiPriority="66" w:unhideWhenUsed="0"/>
-    <w:lsdException w:name="Medium Grid 1 Accent 2" w:semiHidden="0" w:uiPriority="67" w:unhideWhenUsed="0"/>
-    <w:lsdException w:name="Medium Grid 2 Accent 2" w:semiHidden="0" w:uiPriority="68" w:unhideWhenUsed="0"/>
-    <w:lsdException w:name="Medium Grid 3 Accent 2" w:semiHidden="0" w:uiPriority="69" w:unhideWhenUsed="0"/>
-    <w:lsdException w:name="Dark List Accent 2" w:semiHidden="0" w:uiPriority="70" w:unhideWhenUsed="0"/>
-    <w:lsdException w:name="Colorful Shading Accent 2" w:semiHidden="0" w:uiPriority="71" w:unhideWhenUsed="0"/>
-    <w:lsdException w:name="Colorful List Accent 2" w:semiHidden="0" w:uiPriority="72" w:unhideWhenUsed="0"/>
-    <w:lsdException w:name="Colorful Grid Accent 2" w:semiHidden="0" w:uiPriority="73" w:unhideWhenUsed="0"/>
-    <w:lsdException w:name="Light Shading Accent 3" w:semiHidden="0" w:uiPriority="60" w:unhideWhenUsed="0"/>
-    <w:lsdException w:name="Light List Accent 3" w:semiHidden="0" w:uiPriority="61" w:unhideWhenUsed="0"/>
-    <w:lsdException w:name="Light Grid Accent 3" w:semiHidden="0" w:uiPriority="62" w:unhideWhenUsed="0"/>
-    <w:lsdException w:name="Medium Shading 1 Accent 3" w:semiHidden="0" w:uiPriority="63" w:unhideWhenUsed="0"/>
-    <w:lsdException w:name="Medium Shading 2 Accent 3" w:semiHidden="0" w:uiPriority="64" w:unhideWhenUsed="0"/>
-    <w:lsdException w:name="Medium List 1 Accent 3" w:semiHidden="0" w:uiPriority="65" w:unhideWhenUsed="0"/>
-    <w:lsdException w:name="Medium List 2 Accent 3" w:semiHidden="0" w:uiPriority="66" w:unhideWhenUsed="0"/>
-    <w:lsdException w:name="Medium Grid 1 Accent 3" w:semiHidden="0" w:uiPriority="67" w:unhideWhenUsed="0"/>
-    <w:lsdException w:name="Medium Grid 2 Accent 3" w:semiHidden="0" w:uiPriority="68" w:unhideWhenUsed="0"/>
-    <w:lsdException w:name="Medium Grid 3 Accent 3" w:semiHidden="0" w:uiPriority="69" w:unhideWhenUsed="0"/>
-    <w:lsdException w:name="Dark List Accent 3" w:semiHidden="0" w:uiPriority="70" w:unhideWhenUsed="0"/>
-    <w:lsdException w:name="Colorful Shading Accent 3" w:semiHidden="0" w:uiPriority="71" w:unhideWhenUsed="0"/>
-    <w:lsdException w:name="Colorful List Accent 3" w:semiHidden="0" w:uiPriority="72" w:unhideWhenUsed="0"/>
-    <w:lsdException w:name="Colorful Grid Accent 3" w:semiHidden="0" w:uiPriority="73" w:unhideWhenUsed="0"/>
-    <w:lsdException w:name="Light Shading Accent 4" w:semiHidden="0" w:uiPriority="60" w:unhideWhenUsed="0"/>
-    <w:lsdException w:name="Light List Accent 4" w:semiHidden="0" w:uiPriority="61" w:unhideWhenUsed="0"/>
-    <w:lsdException w:name="Light Grid Accent 4" w:semiHidden="0" w:uiPriority="62" w:unhideWhenUsed="0"/>
-    <w:lsdException w:name="Medium Shading 1 Accent 4" w:semiHidden="0" w:uiPriority="63" w:unhideWhenUsed="0"/>
-    <w:lsdException w:name="Medium Shading 2 Accent 4" w:semiHidden="0" w:uiPriority="64" w:unhideWhenUsed="0"/>
-    <w:lsdException w:name="Medium List 1 Accent 4" w:semiHidden="0" w:uiPriority="65" w:unhideWhenUsed="0"/>
-    <w:lsdException w:name="Medium List 2 Accent 4" w:semiHidden="0" w:uiPriority="66" w:unhideWhenUsed="0"/>
-    <w:lsdException w:name="Medium Grid 1 Accent 4" w:semiHidden="0" w:uiPriority="67" w:unhideWhenUsed="0"/>
-    <w:lsdException w:name="Medium Grid 2 Accent 4" w:semiHidden="0" w:uiPriority="68" w:unhideWhenUsed="0"/>
-    <w:lsdException w:name="Medium Grid 3 Accent 4" w:semiHidden="0" w:uiPriority="69" w:unhideWhenUsed="0"/>
-    <w:lsdException w:name="Dark List Accent 4" w:semiHidden="0" w:uiPriority="70" w:unhideWhenUsed="0"/>
-    <w:lsdException w:name="Colorful Shading Accent 4" w:semiHidden="0" w:uiPriority="71" w:unhideWhenUsed="0"/>
-    <w:lsdException w:name="Colorful List Accent 4" w:semiHidden="0" w:uiPriority="72" w:unhideWhenUsed="0"/>
-    <w:lsdException w:name="Colorful Grid Accent 4" w:semiHidden="0" w:uiPriority="73" w:unhideWhenUsed="0"/>
-    <w:lsdException w:name="Light Shading Accent 5" w:semiHidden="0" w:uiPriority="60" w:unhideWhenUsed="0"/>
-    <w:lsdException w:name="Light List Accent 5" w:semiHidden="0" w:uiPriority="61" w:unhideWhenUsed="0"/>
-    <w:lsdException w:name="Light Grid Accent 5" w:semiHidden="0" w:uiPriority="62" w:unhideWhenUsed="0"/>
-    <w:lsdException w:name="Medium Shading 1 Accent 5" w:semiHidden="0" w:uiPriority="63" w:unhideWhenUsed="0"/>
-    <w:lsdException w:name="Medium Shading 2 Accent 5" w:semiHidden="0" w:uiPriority="64" w:unhideWhenUsed="0"/>
-    <w:lsdException w:name="Medium List 1 Accent 5" w:semiHidden="0" w:uiPriority="65" w:unhideWhenUsed="0"/>
-    <w:lsdException w:name="Medium List 2 Accent 5" w:semiHidden="0" w:uiPriority="66" w:unhideWhenUsed="0"/>
-    <w:lsdException w:name="Medium Grid 1 Accent 5" w:semiHidden="0" w:uiPriority="67" w:unhideWhenUsed="0"/>
-    <w:lsdException w:name="Medium Grid 2 Accent 5" w:semiHidden="0" w:uiPriority="68" w:unhideWhenUsed="0"/>
-    <w:lsdException w:name="Medium Grid 3 Accent 5" w:semiHidden="0" w:uiPriority="69" w:unhideWhenUsed="0"/>
-    <w:lsdException w:name="Dark List Accent 5" w:semiHidden="0" w:uiPriority="70" w:unhideWhenUsed="0"/>
-    <w:lsdException w:name="Colorful Shading Accent 5" w:semiHidden="0" w:uiPriority="71" w:unhideWhenUsed="0"/>
-    <w:lsdException w:name="Colorful List Accent 5" w:semiHidden="0" w:uiPriority="72" w:unhideWhenUsed="0"/>
-    <w:lsdException w:name="Colorful Grid Accent 5" w:semiHidden="0" w:uiPriority="73" w:unhideWhenUsed="0"/>
-    <w:lsdException w:name="Light Shading Accent 6" w:semiHidden="0" w:uiPriority="60" w:unhideWhenUsed="0"/>
-    <w:lsdException w:name="Light List Accent 6" w:semiHidden="0" w:uiPriority="61" w:unhideWhenUsed="0"/>
-    <w:lsdException w:name="Light Grid Accent 6" w:semiHidden="0" w:uiPriority="62" w:unhideWhenUsed="0"/>
-    <w:lsdException w:name="Medium Shading 1 Accent 6" w:semiHidden="0" w:uiPriority="63" w:unhideWhenUsed="0"/>
-    <w:lsdException w:name="Medium Shading 2 Accent 6" w:semiHidden="0" w:uiPriority="64" w:unhideWhenUsed="0"/>
-    <w:lsdException w:name="Medium List 1 Accent 6" w:semiHidden="0" w:uiPriority="65" w:unhideWhenUsed="0"/>
-    <w:lsdException w:name="Medium List 2 Accent 6" w:semiHidden="0" w:uiPriority="66" w:unhideWhenUsed="0"/>
-    <w:lsdException w:name="Medium Grid 1 Accent 6" w:semiHidden="0" w:uiPriority="67" w:unhideWhenUsed="0"/>
-    <w:lsdException w:name="Medium Grid 2 Accent 6" w:semiHidden="0" w:uiPriority="68" w:unhideWhenUsed="0"/>
-    <w:lsdException w:name="Medium Grid 3 Accent 6" w:semiHidden="0" w:uiPriority="69" w:unhideWhenUsed="0"/>
-    <w:lsdException w:name="Dark List Accent 6" w:semiHidden="0" w:uiPriority="70" w:unhideWhenUsed="0"/>
-    <w:lsdException w:name="Colorful Shading Accent 6" w:semiHidden="0" w:uiPriority="71" w:unhideWhenUsed="0"/>
-    <w:lsdException w:name="Colorful List Accent 6" w:semiHidden="0" w:uiPriority="72" w:unhideWhenUsed="0"/>
-    <w:lsdException w:name="Colorful Grid Accent 6" w:semiHidden="0" w:uiPriority="73" w:unhideWhenUsed="0"/>
-    <w:lsdException w:name="Subtle Emphasis" w:semiHidden="0" w:uiPriority="19" w:unhideWhenUsed="0" w:qFormat="1"/>
-    <w:lsdException w:name="Intense Emphasis" w:semiHidden="0" w:uiPriority="21" w:unhideWhenUsed="0" w:qFormat="1"/>
-    <w:lsdException w:name="Subtle Reference" w:semiHidden="0" w:uiPriority="31" w:unhideWhenUsed="0" w:qFormat="1"/>
-    <w:lsdException w:name="Intense Reference" w:semiHidden="0" w:uiPriority="32" w:unhideWhenUsed="0" w:qFormat="1"/>
-    <w:lsdException w:name="Book Title" w:semiHidden="0" w:uiPriority="33" w:unhideWhenUsed="0" w:qFormat="1"/>
-    <w:lsdException w:name="Bibliography" w:uiPriority="37"/>
-    <w:lsdException w:name="TOC Heading" w:uiPriority="39" w:qFormat="1"/>
-  </w:latentStyles>
-  <w:style w:type="paragraph" w:default="1" w:styleId="a">
-    <w:name w:val="Normal"/>
-    <w:qFormat/>
-    <w:pPr>
-      <w:widowControl w:val="0"/>
-      <w:jc w:val="both"/>
-    </w:pPr>
-  </w:style>
-  <w:style w:type="character" w:default="1" w:styleId="a0">
-    <w:name w:val="Default Paragraph Font"/>
-    <w:uiPriority w:val="1"/>
-    <w:semiHidden/>
-    <w:unhideWhenUsed/>
-  </w:style>
-  <w:style w:type="table" w:default="1" w:styleId="a1">
-    <w:name w:val="Normal Table"/>
-    <w:uiPriority w:val="99"/>
-    <w:semiHidden/>
-    <w:unhideWhenUsed/>
-    <w:tblPr>
-      <w:tblInd w:w="0" w:type="dxa"/>
-      <w:tblCellMar>
-        <w:top w:w="0" w:type="dxa"/>
-        <w:left w:w="108" w:type="dxa"/>
-        <w:bottom w:w="0" w:type="dxa"/>
-        <w:right w:w="108" w:type="dxa"/>
-      </w:tblCellMar>
-    </w:tblPr>
-  </w:style>
-  <w:style w:type="numbering" w:default="1" w:styleId="a2">
-    <w:name w:val="No List"/>
-    <w:uiPriority w:val="99"/>
-    <w:semiHidden/>
-    <w:unhideWhenUsed/>
-  </w:style>
-  <w:style w:type="paragraph" w:customStyle="1" w:styleId="DC2EA8E2C1624B619A58290FFB2416F9">
-    <w:name w:val="DC2EA8E2C1624B619A58290FFB2416F9"/>
-    <w:rsid w:val="00A9007D"/>
-    <w:pPr>
-      <w:widowControl w:val="0"/>
-      <w:jc w:val="both"/>
-    </w:pPr>
-  </w:style>
-  <w:style w:type="paragraph" w:customStyle="1" w:styleId="8ABE380CBEB841968F248AE05C3637FE">
-    <w:name w:val="8ABE380CBEB841968F248AE05C3637FE"/>
-    <w:rsid w:val="00A9007D"/>
-    <w:pPr>
-      <w:widowControl w:val="0"/>
-      <w:jc w:val="both"/>
-    </w:pPr>
-  </w:style>
-  <w:style w:type="paragraph" w:customStyle="1" w:styleId="F2C230B0B064442491C9FC07466B6C32">
-    <w:name w:val="F2C230B0B064442491C9FC07466B6C32"/>
-    <w:rsid w:val="00A9007D"/>
-    <w:pPr>
-      <w:widowControl w:val="0"/>
-      <w:jc w:val="both"/>
-    </w:pPr>
-  </w:style>
-</w:styles>
-</file>
-
-<file path=word/glossary/stylesWithEffects.xml><?xml version="1.0" encoding="utf-8"?>
-<w:styles xmlns:wpc="http://schemas.microsoft.com/office/word/2010/wordprocessingCanvas" xmlns:mc="http://schemas.openxmlformats.org/markup-compatibility/2006" xmlns:o="urn:schemas-microsoft-com:office:office" xmlns:r="http://schemas.openxmlformats.org/officeDocument/2006/relationships" xmlns:m="http://schemas.openxmlformats.org/officeDocument/2006/math" xmlns:v="urn:schemas-microsoft-com:vml" xmlns:wp14="http://schemas.microsoft.com/office/word/2010/wordprocessingDrawing" xmlns:wp="http://schemas.openxmlformats.org/drawingml/2006/wordprocessingDrawing" xmlns:w10="urn:schemas-microsoft-com:office:word" xmlns:w="http://schemas.openxmlformats.org/wordprocessingml/2006/main" xmlns:w14="http://schemas.microsoft.com/office/word/2010/wordml" xmlns:wpg="http://schemas.microsoft.com/office/word/2010/wordprocessingGroup" xmlns:wpi="http://schemas.microsoft.com/office/word/2010/wordprocessingInk" xmlns:wne="http://schemas.microsoft.com/office/word/2006/wordml" xmlns:wps="http://schemas.microsoft.com/office/word/2010/wordprocessingShape" mc:Ignorable="w14 wp14">
-  <w:docDefaults>
-    <w:rPrDefault>
-      <w:rPr>
-        <w:rFonts w:asciiTheme="minorHAnsi" w:eastAsiaTheme="minorEastAsia" w:hAnsiTheme="minorHAnsi" w:cstheme="minorBidi"/>
-        <w:kern w:val="2"/>
-        <w:sz w:val="21"/>
-        <w:szCs w:val="22"/>
-        <w:lang w:val="en-US" w:eastAsia="zh-CN" w:bidi="ar-SA"/>
-      </w:rPr>
-    </w:rPrDefault>
-    <w:pPrDefault/>
-  </w:docDefaults>
-  <w:latentStyles w:defLockedState="0" w:defUIPriority="99" w:defSemiHidden="1" w:defUnhideWhenUsed="1" w:defQFormat="0" w:count="267">
-    <w:lsdException w:name="Normal" w:semiHidden="0" w:uiPriority="0" w:unhideWhenUsed="0" w:qFormat="1"/>
-    <w:lsdException w:name="heading 1" w:semiHidden="0" w:uiPriority="9" w:unhideWhenUsed="0" w:qFormat="1"/>
-    <w:lsdException w:name="heading 2" w:uiPriority="9" w:qFormat="1"/>
-    <w:lsdException w:name="heading 3" w:uiPriority="9" w:qFormat="1"/>
-    <w:lsdException w:name="heading 4" w:uiPriority="9" w:qFormat="1"/>
-    <w:lsdException w:name="heading 5" w:uiPriority="9" w:qFormat="1"/>
-    <w:lsdException w:name="heading 6" w:uiPriority="9" w:qFormat="1"/>
-    <w:lsdException w:name="heading 7" w:uiPriority="9" w:qFormat="1"/>
-    <w:lsdException w:name="heading 8" w:uiPriority="9" w:qFormat="1"/>
-    <w:lsdException w:name="heading 9" w:uiPriority="9" w:qFormat="1"/>
-    <w:lsdException w:name="toc 1" w:uiPriority="39"/>
-    <w:lsdException w:name="toc 2" w:uiPriority="39"/>
-    <w:lsdException w:name="toc 3" w:uiPriority="39"/>
-    <w:lsdException w:name="toc 4" w:uiPriority="39"/>
-    <w:lsdException w:name="toc 5" w:uiPriority="39"/>
-    <w:lsdException w:name="toc 6" w:uiPriority="39"/>
-    <w:lsdException w:name="toc 7" w:uiPriority="39"/>
-    <w:lsdException w:name="toc 8" w:uiPriority="39"/>
-    <w:lsdException w:name="toc 9" w:uiPriority="39"/>
-    <w:lsdException w:name="caption" w:uiPriority="35" w:qFormat="1"/>
-    <w:lsdException w:name="Title" w:semiHidden="0" w:uiPriority="10" w:unhideWhenUsed="0" w:qFormat="1"/>
-    <w:lsdException w:name="Default Paragraph Font" w:uiPriority="1"/>
-    <w:lsdException w:name="Subtitle" w:semiHidden="0" w:uiPriority="11" w:unhideWhenUsed="0" w:qFormat="1"/>
-    <w:lsdException w:name="Strong" w:semiHidden="0" w:uiPriority="22" w:unhideWhenUsed="0" w:qFormat="1"/>
-    <w:lsdException w:name="Emphasis" w:semiHidden="0" w:uiPriority="20" w:unhideWhenUsed="0" w:qFormat="1"/>
-    <w:lsdException w:name="Table Grid" w:semiHidden="0" w:uiPriority="59" w:unhideWhenUsed="0"/>
-    <w:lsdException w:name="Placeholder Text" w:unhideWhenUsed="0"/>
-    <w:lsdException w:name="No Spacing" w:semiHidden="0" w:uiPriority="1" w:unhideWhenUsed="0" w:qFormat="1"/>
-    <w:lsdException w:name="Light Shading" w:semiHidden="0" w:uiPriority="60" w:unhideWhenUsed="0"/>
-    <w:lsdException w:name="Light List" w:semiHidden="0" w:uiPriority="61" w:unhideWhenUsed="0"/>
-    <w:lsdException w:name="Light Grid" w:semiHidden="0" w:uiPriority="62" w:unhideWhenUsed="0"/>
-    <w:lsdException w:name="Medium Shading 1" w:semiHidden="0" w:uiPriority="63" w:unhideWhenUsed="0"/>
-    <w:lsdException w:name="Medium Shading 2" w:semiHidden="0" w:uiPriority="64" w:unhideWhenUsed="0"/>
-    <w:lsdException w:name="Medium List 1" w:semiHidden="0" w:uiPriority="65" w:unhideWhenUsed="0"/>
-    <w:lsdException w:name="Medium List 2" w:semiHidden="0" w:uiPriority="66" w:unhideWhenUsed="0"/>
-    <w:lsdException w:name="Medium Grid 1" w:semiHidden="0" w:uiPriority="67" w:unhideWhenUsed="0"/>
-    <w:lsdException w:name="Medium Grid 2" w:semiHidden="0" w:uiPriority="68" w:unhideWhenUsed="0"/>
-    <w:lsdException w:name="Medium Grid 3" w:semiHidden="0" w:uiPriority="69" w:unhideWhenUsed="0"/>
-    <w:lsdException w:name="Dark List" w:semiHidden="0" w:uiPriority="70" w:unhideWhenUsed="0"/>
-    <w:lsdException w:name="Colorful Shading" w:semiHidden="0" w:uiPriority="71" w:unhideWhenUsed="0"/>
-    <w:lsdException w:name="Colorful List" w:semiHidden="0" w:uiPriority="72" w:unhideWhenUsed="0"/>
-    <w:lsdException w:name="Colorful Grid" w:semiHidden="0" w:uiPriority="73" w:unhideWhenUsed="0"/>
-    <w:lsdException w:name="Light Shading Accent 1" w:semiHidden="0" w:uiPriority="60" w:unhideWhenUsed="0"/>
-    <w:lsdException w:name="Light List Accent 1" w:semiHidden="0" w:uiPriority="61" w:unhideWhenUsed="0"/>
-    <w:lsdException w:name="Light Grid Accent 1" w:semiHidden="0" w:uiPriority="62" w:unhideWhenUsed="0"/>
-    <w:lsdException w:name="Medium Shading 1 Accent 1" w:semiHidden="0" w:uiPriority="63" w:unhideWhenUsed="0"/>
-    <w:lsdException w:name="Medium Shading 2 Accent 1" w:semiHidden="0" w:uiPriority="64" w:unhideWhenUsed="0"/>
-    <w:lsdException w:name="Medium List 1 Accent 1" w:semiHidden="0" w:uiPriority="65" w:unhideWhenUsed="0"/>
-    <w:lsdException w:name="Revision" w:unhideWhenUsed="0"/>
-    <w:lsdException w:name="List Paragraph" w:semiHidden="0" w:uiPriority="34" w:unhideWhenUsed="0" w:qFormat="1"/>
-    <w:lsdException w:name="Quote" w:semiHidden="0" w:uiPriority="29" w:unhideWhenUsed="0" w:qFormat="1"/>
-    <w:lsdException w:name="Intense Quote" w:semiHidden="0" w:uiPriority="30" w:unhideWhenUsed="0" w:qFormat="1"/>
-    <w:lsdException w:name="Medium List 2 Accent 1" w:semiHidden="0" w:uiPriority="66" w:unhideWhenUsed="0"/>
-    <w:lsdException w:name="Medium Grid 1 Accent 1" w:semiHidden="0" w:uiPriority="67" w:unhideWhenUsed="0"/>
-    <w:lsdException w:name="Medium Grid 2 Accent 1" w:semiHidden="0" w:uiPriority="68" w:unhideWhenUsed="0"/>
-    <w:lsdException w:name="Medium Grid 3 Accent 1" w:semiHidden="0" w:uiPriority="69" w:unhideWhenUsed="0"/>
-    <w:lsdException w:name="Dark List Accent 1" w:semiHidden="0" w:uiPriority="70" w:unhideWhenUsed="0"/>
-    <w:lsdException w:name="Colorful Shading Accent 1" w:semiHidden="0" w:uiPriority="71" w:unhideWhenUsed="0"/>
-    <w:lsdException w:name="Colorful List Accent 1" w:semiHidden="0" w:uiPriority="72" w:unhideWhenUsed="0"/>
-    <w:lsdException w:name="Colorful Grid Accent 1" w:semiHidden="0" w:uiPriority="73" w:unhideWhenUsed="0"/>
-    <w:lsdException w:name="Light Shading Accent 2" w:semiHidden="0" w:uiPriority="60" w:unhideWhenUsed="0"/>
-    <w:lsdException w:name="Light List Accent 2" w:semiHidden="0" w:uiPriority="61" w:unhideWhenUsed="0"/>
-    <w:lsdException w:name="Light Grid Accent 2" w:semiHidden="0" w:uiPriority="62" w:unhideWhenUsed="0"/>
-    <w:lsdException w:name="Medium Shading 1 Accent 2" w:semiHidden="0" w:uiPriority="63" w:unhideWhenUsed="0"/>
-    <w:lsdException w:name="Medium Shading 2 Accent 2" w:semiHidden="0" w:uiPriority="64" w:unhideWhenUsed="0"/>
-    <w:lsdException w:name="Medium List 1 Accent 2" w:semiHidden="0" w:uiPriority="65" w:unhideWhenUsed="0"/>
-    <w:lsdException w:name="Medium List 2 Accent 2" w:semiHidden="0" w:uiPriority="66" w:unhideWhenUsed="0"/>
-    <w:lsdException w:name="Medium Grid 1 Accent 2" w:semiHidden="0" w:uiPriority="67" w:unhideWhenUsed="0"/>
-    <w:lsdException w:name="Medium Grid 2 Accent 2" w:semiHidden="0" w:uiPriority="68" w:unhideWhenUsed="0"/>
-    <w:lsdException w:name="Medium Grid 3 Accent 2" w:semiHidden="0" w:uiPriority="69" w:unhideWhenUsed="0"/>
-    <w:lsdException w:name="Dark List Accent 2" w:semiHidden="0" w:uiPriority="70" w:unhideWhenUsed="0"/>
-    <w:lsdException w:name="Colorful Shading Accent 2" w:semiHidden="0" w:uiPriority="71" w:unhideWhenUsed="0"/>
-    <w:lsdException w:name="Colorful List Accent 2" w:semiHidden="0" w:uiPriority="72" w:unhideWhenUsed="0"/>
-    <w:lsdException w:name="Colorful Grid Accent 2" w:semiHidden="0" w:uiPriority="73" w:unhideWhenUsed="0"/>
-    <w:lsdException w:name="Light Shading Accent 3" w:semiHidden="0" w:uiPriority="60" w:unhideWhenUsed="0"/>
-    <w:lsdException w:name="Light List Accent 3" w:semiHidden="0" w:uiPriority="61" w:unhideWhenUsed="0"/>
-    <w:lsdException w:name="Light Grid Accent 3" w:semiHidden="0" w:uiPriority="62" w:unhideWhenUsed="0"/>
-    <w:lsdException w:name="Medium Shading 1 Accent 3" w:semiHidden="0" w:uiPriority="63" w:unhideWhenUsed="0"/>
-    <w:lsdException w:name="Medium Shading 2 Accent 3" w:semiHidden="0" w:uiPriority="64" w:unhideWhenUsed="0"/>
-    <w:lsdException w:name="Medium List 1 Accent 3" w:semiHidden="0" w:uiPriority="65" w:unhideWhenUsed="0"/>
-    <w:lsdException w:name="Medium List 2 Accent 3" w:semiHidden="0" w:uiPriority="66" w:unhideWhenUsed="0"/>
-    <w:lsdException w:name="Medium Grid 1 Accent 3" w:semiHidden="0" w:uiPriority="67" w:unhideWhenUsed="0"/>
-    <w:lsdException w:name="Medium Grid 2 Accent 3" w:semiHidden="0" w:uiPriority="68" w:unhideWhenUsed="0"/>
-    <w:lsdException w:name="Medium Grid 3 Accent 3" w:semiHidden="0" w:uiPriority="69" w:unhideWhenUsed="0"/>
-    <w:lsdException w:name="Dark List Accent 3" w:semiHidden="0" w:uiPriority="70" w:unhideWhenUsed="0"/>
-    <w:lsdException w:name="Colorful Shading Accent 3" w:semiHidden="0" w:uiPriority="71" w:unhideWhenUsed="0"/>
-    <w:lsdException w:name="Colorful List Accent 3" w:semiHidden="0" w:uiPriority="72" w:unhideWhenUsed="0"/>
-    <w:lsdException w:name="Colorful Grid Accent 3" w:semiHidden="0" w:uiPriority="73" w:unhideWhenUsed="0"/>
-    <w:lsdException w:name="Light Shading Accent 4" w:semiHidden="0" w:uiPriority="60" w:unhideWhenUsed="0"/>
-    <w:lsdException w:name="Light List Accent 4" w:semiHidden="0" w:uiPriority="61" w:unhideWhenUsed="0"/>
-    <w:lsdException w:name="Light Grid Accent 4" w:semiHidden="0" w:uiPriority="62" w:unhideWhenUsed="0"/>
-    <w:lsdException w:name="Medium Shading 1 Accent 4" w:semiHidden="0" w:uiPriority="63" w:unhideWhenUsed="0"/>
-    <w:lsdException w:name="Medium Shading 2 Accent 4" w:semiHidden="0" w:uiPriority="64" w:unhideWhenUsed="0"/>
-    <w:lsdException w:name="Medium List 1 Accent 4" w:semiHidden="0" w:uiPriority="65" w:unhideWhenUsed="0"/>
-    <w:lsdException w:name="Medium List 2 Accent 4" w:semiHidden="0" w:uiPriority="66" w:unhideWhenUsed="0"/>
-    <w:lsdException w:name="Medium Grid 1 Accent 4" w:semiHidden="0" w:uiPriority="67" w:unhideWhenUsed="0"/>
-    <w:lsdException w:name="Medium Grid 2 Accent 4" w:semiHidden="0" w:uiPriority="68" w:unhideWhenUsed="0"/>
-    <w:lsdException w:name="Medium Grid 3 Accent 4" w:semiHidden="0" w:uiPriority="69" w:unhideWhenUsed="0"/>
-    <w:lsdException w:name="Dark List Accent 4" w:semiHidden="0" w:uiPriority="70" w:unhideWhenUsed="0"/>
-    <w:lsdException w:name="Colorful Shading Accent 4" w:semiHidden="0" w:uiPriority="71" w:unhideWhenUsed="0"/>
-    <w:lsdException w:name="Colorful List Accent 4" w:semiHidden="0" w:uiPriority="72" w:unhideWhenUsed="0"/>
-    <w:lsdException w:name="Colorful Grid Accent 4" w:semiHidden="0" w:uiPriority="73" w:unhideWhenUsed="0"/>
-    <w:lsdException w:name="Light Shading Accent 5" w:semiHidden="0" w:uiPriority="60" w:unhideWhenUsed="0"/>
-    <w:lsdException w:name="Light List Accent 5" w:semiHidden="0" w:uiPriority="61" w:unhideWhenUsed="0"/>
-    <w:lsdException w:name="Light Grid Accent 5" w:semiHidden="0" w:uiPriority="62" w:unhideWhenUsed="0"/>
-    <w:lsdException w:name="Medium Shading 1 Accent 5" w:semiHidden="0" w:uiPriority="63" w:unhideWhenUsed="0"/>
-    <w:lsdException w:name="Medium Shading 2 Accent 5" w:semiHidden="0" w:uiPriority="64" w:unhideWhenUsed="0"/>
-    <w:lsdException w:name="Medium List 1 Accent 5" w:semiHidden="0" w:uiPriority="65" w:unhideWhenUsed="0"/>
-    <w:lsdException w:name="Medium List 2 Accent 5" w:semiHidden="0" w:uiPriority="66" w:unhideWhenUsed="0"/>
-    <w:lsdException w:name="Medium Grid 1 Accent 5" w:semiHidden="0" w:uiPriority="67" w:unhideWhenUsed="0"/>
-    <w:lsdException w:name="Medium Grid 2 Accent 5" w:semiHidden="0" w:uiPriority="68" w:unhideWhenUsed="0"/>
-    <w:lsdException w:name="Medium Grid 3 Accent 5" w:semiHidden="0" w:uiPriority="69" w:unhideWhenUsed="0"/>
-    <w:lsdException w:name="Dark List Accent 5" w:semiHidden="0" w:uiPriority="70" w:unhideWhenUsed="0"/>
-    <w:lsdException w:name="Colorful Shading Accent 5" w:semiHidden="0" w:uiPriority="71" w:unhideWhenUsed="0"/>
-    <w:lsdException w:name="Colorful List Accent 5" w:semiHidden="0" w:uiPriority="72" w:unhideWhenUsed="0"/>
-    <w:lsdException w:name="Colorful Grid Accent 5" w:semiHidden="0" w:uiPriority="73" w:unhideWhenUsed="0"/>
-    <w:lsdException w:name="Light Shading Accent 6" w:semiHidden="0" w:uiPriority="60" w:unhideWhenUsed="0"/>
-    <w:lsdException w:name="Light List Accent 6" w:semiHidden="0" w:uiPriority="61" w:unhideWhenUsed="0"/>
-    <w:lsdException w:name="Light Grid Accent 6" w:semiHidden="0" w:uiPriority="62" w:unhideWhenUsed="0"/>
-    <w:lsdException w:name="Medium Shading 1 Accent 6" w:semiHidden="0" w:uiPriority="63" w:unhideWhenUsed="0"/>
-    <w:lsdException w:name="Medium Shading 2 Accent 6" w:semiHidden="0" w:uiPriority="64" w:unhideWhenUsed="0"/>
-    <w:lsdException w:name="Medium List 1 Accent 6" w:semiHidden="0" w:uiPriority="65" w:unhideWhenUsed="0"/>
-    <w:lsdException w:name="Medium List 2 Accent 6" w:semiHidden="0" w:uiPriority="66" w:unhideWhenUsed="0"/>
-    <w:lsdException w:name="Medium Grid 1 Accent 6" w:semiHidden="0" w:uiPriority="67" w:unhideWhenUsed="0"/>
-    <w:lsdException w:name="Medium Grid 2 Accent 6" w:semiHidden="0" w:uiPriority="68" w:unhideWhenUsed="0"/>
-    <w:lsdException w:name="Medium Grid 3 Accent 6" w:semiHidden="0" w:uiPriority="69" w:unhideWhenUsed="0"/>
-    <w:lsdException w:name="Dark List Accent 6" w:semiHidden="0" w:uiPriority="70" w:unhideWhenUsed="0"/>
-    <w:lsdException w:name="Colorful Shading Accent 6" w:semiHidden="0" w:uiPriority="71" w:unhideWhenUsed="0"/>
-    <w:lsdException w:name="Colorful List Accent 6" w:semiHidden="0" w:uiPriority="72" w:unhideWhenUsed="0"/>
-    <w:lsdException w:name="Colorful Grid Accent 6" w:semiHidden="0" w:uiPriority="73" w:unhideWhenUsed="0"/>
-    <w:lsdException w:name="Subtle Emphasis" w:semiHidden="0" w:uiPriority="19" w:unhideWhenUsed="0" w:qFormat="1"/>
-    <w:lsdException w:name="Intense Emphasis" w:semiHidden="0" w:uiPriority="21" w:unhideWhenUsed="0" w:qFormat="1"/>
-    <w:lsdException w:name="Subtle Reference" w:semiHidden="0" w:uiPriority="31" w:unhideWhenUsed="0" w:qFormat="1"/>
-    <w:lsdException w:name="Intense Reference" w:semiHidden="0" w:uiPriority="32" w:unhideWhenUsed="0" w:qFormat="1"/>
-    <w:lsdException w:name="Book Title" w:semiHidden="0" w:uiPriority="33" w:unhideWhenUsed="0" w:qFormat="1"/>
-    <w:lsdException w:name="Bibliography" w:uiPriority="37"/>
-    <w:lsdException w:name="TOC Heading" w:uiPriority="39" w:qFormat="1"/>
-  </w:latentStyles>
-  <w:style w:type="paragraph" w:default="1" w:styleId="a">
-    <w:name w:val="Normal"/>
-    <w:qFormat/>
-    <w:pPr>
-      <w:widowControl w:val="0"/>
-      <w:jc w:val="both"/>
-    </w:pPr>
-  </w:style>
-  <w:style w:type="character" w:default="1" w:styleId="a0">
-    <w:name w:val="Default Paragraph Font"/>
-    <w:uiPriority w:val="1"/>
-    <w:semiHidden/>
-    <w:unhideWhenUsed/>
-  </w:style>
-  <w:style w:type="table" w:default="1" w:styleId="a1">
-    <w:name w:val="Normal Table"/>
-    <w:uiPriority w:val="99"/>
-    <w:semiHidden/>
-    <w:unhideWhenUsed/>
-    <w:tblPr>
-      <w:tblInd w:w="0" w:type="dxa"/>
-      <w:tblCellMar>
-        <w:top w:w="0" w:type="dxa"/>
-        <w:left w:w="108" w:type="dxa"/>
-        <w:bottom w:w="0" w:type="dxa"/>
-        <w:right w:w="108" w:type="dxa"/>
-      </w:tblCellMar>
-    </w:tblPr>
-  </w:style>
-  <w:style w:type="numbering" w:default="1" w:styleId="a2">
-    <w:name w:val="No List"/>
-    <w:uiPriority w:val="99"/>
-    <w:semiHidden/>
-    <w:unhideWhenUsed/>
-  </w:style>
-  <w:style w:type="paragraph" w:customStyle="1" w:styleId="DC2EA8E2C1624B619A58290FFB2416F9">
-    <w:name w:val="DC2EA8E2C1624B619A58290FFB2416F9"/>
-    <w:rsid w:val="00A9007D"/>
-    <w:pPr>
-      <w:widowControl w:val="0"/>
-      <w:jc w:val="both"/>
-    </w:pPr>
-  </w:style>
-  <w:style w:type="paragraph" w:customStyle="1" w:styleId="8ABE380CBEB841968F248AE05C3637FE">
-    <w:name w:val="8ABE380CBEB841968F248AE05C3637FE"/>
-    <w:rsid w:val="00A9007D"/>
-    <w:pPr>
-      <w:widowControl w:val="0"/>
-      <w:jc w:val="both"/>
-    </w:pPr>
-  </w:style>
-  <w:style w:type="paragraph" w:customStyle="1" w:styleId="F2C230B0B064442491C9FC07466B6C32">
-    <w:name w:val="F2C230B0B064442491C9FC07466B6C32"/>
-    <w:rsid w:val="00A9007D"/>
-    <w:pPr>
-      <w:widowControl w:val="0"/>
-      <w:jc w:val="both"/>
-    </w:pPr>
-  </w:style>
-</w:styles>
-</file>
-
-<file path=word/glossary/webSettings.xml><?xml version="1.0" encoding="utf-8"?>
-<w:webSettings xmlns:mc="http://schemas.openxmlformats.org/markup-compatibility/2006" xmlns:r="http://schemas.openxmlformats.org/officeDocument/2006/relationships" xmlns:w="http://schemas.openxmlformats.org/wordprocessingml/2006/main" xmlns:w14="http://schemas.microsoft.com/office/word/2010/wordml" mc:Ignorable="w14">
-  <w:optimizeForBrowser/>
-  <w:allowPNG/>
-</w:webSettings>
 </file>
 
 <file path=word/theme/theme1.xml><?xml version="1.0" encoding="utf-8"?>
@@ -6941,7 +5895,7 @@
 </file>
 
 <file path=customXml/itemProps1.xml><?xml version="1.0" encoding="utf-8"?>
-<ds:datastoreItem xmlns:ds="http://schemas.openxmlformats.org/officeDocument/2006/customXml" ds:itemID="{A3138CB4-0E86-42E9-B70B-534ED26A38E6}">
+<ds:datastoreItem xmlns:ds="http://schemas.openxmlformats.org/officeDocument/2006/customXml" ds:itemID="{9B4A334D-8EA2-4B38-9781-6B1651B6A563}">
   <ds:schemaRefs>
     <ds:schemaRef ds:uri="http://schemas.openxmlformats.org/officeDocument/2006/bibliography"/>
   </ds:schemaRefs>

</xml_diff>

<commit_message>
191120 update : the location of class Diagram
</commit_message>
<xml_diff>
--- a/uml-in-softwareProgram.docx
+++ b/uml-in-softwareProgram.docx
@@ -1446,15 +1446,6 @@
     </w:p>
     <w:p>
       <w:pPr>
-        <w:rPr>
-          <w:b/>
-          <w:sz w:val="29"/>
-          <w:u w:val="single"/>
-        </w:rPr>
-      </w:pPr>
-    </w:p>
-    <w:p>
-      <w:pPr>
         <w:pStyle w:val="1"/>
       </w:pPr>
       <w:bookmarkStart w:id="1" w:name="_Toc24622085"/>
@@ -1462,6 +1453,7 @@
         <w:rPr>
           <w:rFonts w:hint="eastAsia"/>
         </w:rPr>
+        <w:lastRenderedPageBreak/>
         <w:t>二</w:t>
       </w:r>
       <w:r>
@@ -1798,7 +1790,7 @@
                     </pic:cNvPicPr>
                   </pic:nvPicPr>
                   <pic:blipFill>
-                    <a:blip r:embed="rId7">
+                    <a:blip r:embed="rId9">
                       <a:extLst>
                         <a:ext uri="{28A0092B-C50C-407E-A947-70E740481C1C}">
                           <a14:useLocalDpi xmlns:a14="http://schemas.microsoft.com/office/drawing/2010/main" val="0"/>
@@ -2479,7 +2471,7 @@
                     </pic:cNvPicPr>
                   </pic:nvPicPr>
                   <pic:blipFill>
-                    <a:blip r:embed="rId8">
+                    <a:blip r:embed="rId10">
                       <a:extLst>
                         <a:ext uri="{28A0092B-C50C-407E-A947-70E740481C1C}">
                           <a14:useLocalDpi xmlns:a14="http://schemas.microsoft.com/office/drawing/2010/main" val="0"/>
@@ -3162,7 +3154,7 @@
                     </pic:cNvPicPr>
                   </pic:nvPicPr>
                   <pic:blipFill>
-                    <a:blip r:embed="rId9">
+                    <a:blip r:embed="rId11">
                       <a:extLst>
                         <a:ext uri="{28A0092B-C50C-407E-A947-70E740481C1C}">
                           <a14:useLocalDpi xmlns:a14="http://schemas.microsoft.com/office/drawing/2010/main" val="0"/>
@@ -3298,7 +3290,7 @@
                     </pic:cNvPicPr>
                   </pic:nvPicPr>
                   <pic:blipFill>
-                    <a:blip r:embed="rId10">
+                    <a:blip r:embed="rId12">
                       <a:extLst>
                         <a:ext uri="{28A0092B-C50C-407E-A947-70E740481C1C}">
                           <a14:useLocalDpi xmlns:a14="http://schemas.microsoft.com/office/drawing/2010/main" val="0"/>
@@ -3546,7 +3538,7 @@
                     </pic:cNvPicPr>
                   </pic:nvPicPr>
                   <pic:blipFill>
-                    <a:blip r:embed="rId11">
+                    <a:blip r:embed="rId13">
                       <a:extLst>
                         <a:ext uri="{28A0092B-C50C-407E-A947-70E740481C1C}">
                           <a14:useLocalDpi xmlns:a14="http://schemas.microsoft.com/office/drawing/2010/main" val="0"/>
@@ -3732,7 +3724,7 @@
                     </pic:cNvPicPr>
                   </pic:nvPicPr>
                   <pic:blipFill>
-                    <a:blip r:embed="rId12">
+                    <a:blip r:embed="rId14">
                       <a:extLst>
                         <a:ext uri="{28A0092B-C50C-407E-A947-70E740481C1C}">
                           <a14:useLocalDpi xmlns:a14="http://schemas.microsoft.com/office/drawing/2010/main" val="0"/>
@@ -3830,7 +3822,7 @@
                     </pic:cNvPicPr>
                   </pic:nvPicPr>
                   <pic:blipFill>
-                    <a:blip r:embed="rId13">
+                    <a:blip r:embed="rId15">
                       <a:extLst>
                         <a:ext uri="{28A0092B-C50C-407E-A947-70E740481C1C}">
                           <a14:useLocalDpi xmlns:a14="http://schemas.microsoft.com/office/drawing/2010/main" val="0"/>
@@ -4081,13 +4073,272 @@
     <w:p>
       <w:pPr>
         <w:pStyle w:val="4"/>
-      </w:pPr>
+        <w:rPr>
+          <w:rFonts w:hint="eastAsia"/>
+        </w:rPr>
+      </w:pPr>
+      <w:r>
+        <w:rPr>
+          <w:rFonts w:hint="eastAsia"/>
+        </w:rPr>
+        <w:t>[3]</w:t>
+      </w:r>
+      <w:r>
+        <w:rPr>
+          <w:rFonts w:hint="eastAsia"/>
+        </w:rPr>
+        <w:t>类图</w:t>
+      </w:r>
+      <w:r>
+        <w:rPr>
+          <w:rFonts w:hint="eastAsia"/>
+        </w:rPr>
+        <w:t>概要</w:t>
+      </w:r>
+      <w:r>
+        <w:rPr>
+          <w:rFonts w:hint="eastAsia"/>
+        </w:rPr>
+        <w:t>(</w:t>
+      </w:r>
+      <w:r>
+        <w:rPr>
+          <w:rFonts w:hint="eastAsia"/>
+        </w:rPr>
+        <w:t>不写具体属性和方法</w:t>
+      </w:r>
+      <w:r>
+        <w:rPr>
+          <w:rFonts w:hint="eastAsia"/>
+        </w:rPr>
+        <w:t>)</w:t>
+      </w:r>
+    </w:p>
+    <w:p/>
+    <w:p/>
+    <w:p>
+      <w:pPr>
+        <w:pStyle w:val="4"/>
+      </w:pPr>
+      <w:r>
+        <w:rPr>
+          <w:rFonts w:hint="eastAsia"/>
+        </w:rPr>
+        <w:t>[4]</w:t>
+      </w:r>
+      <w:r>
+        <w:rPr>
+          <w:rFonts w:hint="eastAsia"/>
+        </w:rPr>
+        <w:t>对象</w:t>
+      </w:r>
+      <w:r>
+        <w:rPr>
+          <w:rFonts w:hint="eastAsia"/>
+        </w:rPr>
+        <w:t>图</w:t>
+      </w:r>
+    </w:p>
+    <w:p/>
+    <w:p/>
+    <w:p>
+      <w:pPr>
+        <w:pStyle w:val="4"/>
+      </w:pPr>
+      <w:r>
+        <w:rPr>
+          <w:rFonts w:hint="eastAsia"/>
+        </w:rPr>
+        <w:t>[5]</w:t>
+      </w:r>
+      <w:r>
+        <w:rPr>
+          <w:rFonts w:hint="eastAsia"/>
+        </w:rPr>
+        <w:t>时序</w:t>
+      </w:r>
+      <w:r>
+        <w:rPr>
+          <w:rFonts w:hint="eastAsia"/>
+        </w:rPr>
+        <w:t>图</w:t>
+      </w:r>
+      <w:r>
+        <w:rPr>
+          <w:rFonts w:hint="eastAsia"/>
+        </w:rPr>
+        <w:t>/</w:t>
+      </w:r>
+      <w:r>
+        <w:rPr>
+          <w:rFonts w:hint="eastAsia"/>
+        </w:rPr>
+        <w:t>序列</w:t>
+      </w:r>
+      <w:r>
+        <w:rPr>
+          <w:rFonts w:hint="eastAsia"/>
+        </w:rPr>
+        <w:t>图</w:t>
+      </w:r>
+    </w:p>
+    <w:p/>
+    <w:p/>
+    <w:p>
+      <w:pPr>
+        <w:pStyle w:val="4"/>
+      </w:pPr>
+      <w:r>
+        <w:rPr>
+          <w:rFonts w:hint="eastAsia"/>
+        </w:rPr>
+        <w:t>[6]</w:t>
+      </w:r>
+      <w:r>
+        <w:rPr>
+          <w:rFonts w:hint="eastAsia"/>
+        </w:rPr>
+        <w:t>协作</w:t>
+      </w:r>
+      <w:r>
+        <w:rPr>
+          <w:rFonts w:hint="eastAsia"/>
+        </w:rPr>
+        <w:t>图</w:t>
+      </w:r>
+    </w:p>
+    <w:p/>
+    <w:p/>
+    <w:p>
+      <w:pPr>
+        <w:pStyle w:val="4"/>
+      </w:pPr>
+      <w:r>
+        <w:rPr>
+          <w:rFonts w:hint="eastAsia"/>
+        </w:rPr>
+        <w:t>[7]</w:t>
+      </w:r>
+      <w:r>
+        <w:rPr>
+          <w:rFonts w:hint="eastAsia"/>
+        </w:rPr>
+        <w:t>状态</w:t>
+      </w:r>
+      <w:r>
+        <w:rPr>
+          <w:rFonts w:hint="eastAsia"/>
+        </w:rPr>
+        <w:t>图</w:t>
+      </w:r>
+    </w:p>
+    <w:p/>
+    <w:p/>
+    <w:p>
+      <w:pPr>
+        <w:pStyle w:val="4"/>
+      </w:pPr>
+      <w:r>
+        <w:rPr>
+          <w:rFonts w:hint="eastAsia"/>
+        </w:rPr>
+        <w:t>[8]</w:t>
+      </w:r>
+      <w:r>
+        <w:rPr>
+          <w:rFonts w:hint="eastAsia"/>
+        </w:rPr>
+        <w:t>组件</w:t>
+      </w:r>
+      <w:r>
+        <w:rPr>
+          <w:rFonts w:hint="eastAsia"/>
+        </w:rPr>
+        <w:t>图</w:t>
+      </w:r>
+    </w:p>
+    <w:p/>
+    <w:p>
+      <w:pPr>
+        <w:widowControl/>
+        <w:jc w:val="left"/>
+        <w:rPr>
+          <w:rFonts w:hint="eastAsia"/>
+        </w:rPr>
+      </w:pPr>
+    </w:p>
+    <w:p>
+      <w:pPr>
+        <w:pStyle w:val="2"/>
+        <w:rPr>
+          <w:rFonts w:hint="eastAsia"/>
+        </w:rPr>
+      </w:pPr>
+      <w:r>
+        <w:rPr>
+          <w:rFonts w:hint="eastAsia"/>
+        </w:rPr>
+        <w:t>3</w:t>
+      </w:r>
+      <w:r>
+        <w:t>、</w:t>
+      </w:r>
+      <w:r>
+        <w:rPr>
+          <w:rFonts w:hint="eastAsia"/>
+        </w:rPr>
+        <w:t>部署</w:t>
+      </w:r>
       <w:bookmarkStart w:id="15" w:name="_GoBack"/>
       <w:bookmarkEnd w:id="15"/>
       <w:r>
         <w:rPr>
           <w:rFonts w:hint="eastAsia"/>
         </w:rPr>
+        <w:t>方案</w:t>
+      </w:r>
+    </w:p>
+    <w:p/>
+    <w:p>
+      <w:pPr>
+        <w:pStyle w:val="4"/>
+      </w:pPr>
+      <w:r>
+        <w:rPr>
+          <w:rFonts w:hint="eastAsia"/>
+        </w:rPr>
+        <w:t>[9]</w:t>
+      </w:r>
+      <w:r>
+        <w:rPr>
+          <w:rFonts w:hint="eastAsia"/>
+        </w:rPr>
+        <w:t>部署</w:t>
+      </w:r>
+      <w:r>
+        <w:rPr>
+          <w:rFonts w:hint="eastAsia"/>
+        </w:rPr>
+        <w:t>图</w:t>
+      </w:r>
+    </w:p>
+    <w:p>
+      <w:pPr>
+        <w:widowControl/>
+        <w:jc w:val="left"/>
+      </w:pPr>
+    </w:p>
+    <w:p>
+      <w:pPr>
+        <w:pStyle w:val="4"/>
+        <w:rPr>
+          <w:rFonts w:hint="eastAsia"/>
+        </w:rPr>
+      </w:pPr>
+      <w:r>
+        <w:rPr>
+          <w:rFonts w:hint="eastAsia"/>
+        </w:rPr>
         <w:t>[3]</w:t>
       </w:r>
       <w:r>
@@ -4096,178 +4347,37 @@
         </w:rPr>
         <w:t>类图</w:t>
       </w:r>
-    </w:p>
-    <w:p/>
-    <w:p/>
-    <w:p>
-      <w:pPr>
-        <w:pStyle w:val="4"/>
-      </w:pPr>
-      <w:r>
-        <w:rPr>
-          <w:rFonts w:hint="eastAsia"/>
-        </w:rPr>
-        <w:t>[4]</w:t>
-      </w:r>
-      <w:r>
-        <w:rPr>
-          <w:rFonts w:hint="eastAsia"/>
-        </w:rPr>
-        <w:t>对象</w:t>
-      </w:r>
-      <w:r>
-        <w:rPr>
-          <w:rFonts w:hint="eastAsia"/>
-        </w:rPr>
-        <w:t>图</w:t>
-      </w:r>
-    </w:p>
-    <w:p/>
-    <w:p/>
-    <w:p>
-      <w:pPr>
-        <w:pStyle w:val="4"/>
-      </w:pPr>
-      <w:r>
-        <w:rPr>
-          <w:rFonts w:hint="eastAsia"/>
-        </w:rPr>
-        <w:t>[5]</w:t>
-      </w:r>
-      <w:r>
-        <w:rPr>
-          <w:rFonts w:hint="eastAsia"/>
-        </w:rPr>
-        <w:t>时序</w:t>
-      </w:r>
-      <w:r>
-        <w:rPr>
-          <w:rFonts w:hint="eastAsia"/>
-        </w:rPr>
-        <w:t>图</w:t>
-      </w:r>
-      <w:r>
-        <w:rPr>
-          <w:rFonts w:hint="eastAsia"/>
-        </w:rPr>
-        <w:t>/</w:t>
-      </w:r>
-      <w:r>
-        <w:rPr>
-          <w:rFonts w:hint="eastAsia"/>
-        </w:rPr>
-        <w:t>序列</w:t>
-      </w:r>
-      <w:r>
-        <w:rPr>
-          <w:rFonts w:hint="eastAsia"/>
-        </w:rPr>
-        <w:t>图</w:t>
-      </w:r>
-    </w:p>
-    <w:p/>
-    <w:p/>
-    <w:p>
-      <w:pPr>
-        <w:pStyle w:val="4"/>
-      </w:pPr>
-      <w:r>
-        <w:rPr>
-          <w:rFonts w:hint="eastAsia"/>
-        </w:rPr>
-        <w:t>[6]</w:t>
-      </w:r>
-      <w:r>
-        <w:rPr>
-          <w:rFonts w:hint="eastAsia"/>
-        </w:rPr>
-        <w:t>协作</w:t>
-      </w:r>
-      <w:r>
-        <w:rPr>
-          <w:rFonts w:hint="eastAsia"/>
-        </w:rPr>
-        <w:t>图</w:t>
-      </w:r>
-    </w:p>
-    <w:p/>
-    <w:p/>
-    <w:p>
-      <w:pPr>
-        <w:pStyle w:val="4"/>
-      </w:pPr>
-      <w:r>
-        <w:rPr>
-          <w:rFonts w:hint="eastAsia"/>
-        </w:rPr>
-        <w:t>[7]</w:t>
-      </w:r>
-      <w:r>
-        <w:rPr>
-          <w:rFonts w:hint="eastAsia"/>
-        </w:rPr>
-        <w:t>状态</w:t>
-      </w:r>
-      <w:r>
-        <w:rPr>
-          <w:rFonts w:hint="eastAsia"/>
-        </w:rPr>
-        <w:t>图</w:t>
-      </w:r>
-    </w:p>
-    <w:p/>
-    <w:p/>
-    <w:p>
-      <w:pPr>
-        <w:pStyle w:val="4"/>
-      </w:pPr>
-      <w:r>
-        <w:rPr>
-          <w:rFonts w:hint="eastAsia"/>
-        </w:rPr>
-        <w:t>[8]</w:t>
-      </w:r>
-      <w:r>
-        <w:rPr>
-          <w:rFonts w:hint="eastAsia"/>
-        </w:rPr>
-        <w:t>组件</w:t>
-      </w:r>
-      <w:r>
-        <w:rPr>
-          <w:rFonts w:hint="eastAsia"/>
-        </w:rPr>
-        <w:t>图</w:t>
-      </w:r>
-    </w:p>
-    <w:p/>
-    <w:p/>
-    <w:p>
-      <w:pPr>
-        <w:pStyle w:val="4"/>
-      </w:pPr>
-      <w:r>
-        <w:rPr>
-          <w:rFonts w:hint="eastAsia"/>
-        </w:rPr>
-        <w:t>[9]</w:t>
-      </w:r>
-      <w:r>
-        <w:rPr>
-          <w:rFonts w:hint="eastAsia"/>
-        </w:rPr>
-        <w:t>部署</w:t>
-      </w:r>
-      <w:r>
-        <w:rPr>
-          <w:rFonts w:hint="eastAsia"/>
-        </w:rPr>
-        <w:t>图</w:t>
-      </w:r>
-    </w:p>
-    <w:p/>
-    <w:p/>
-    <w:p/>
+      <w:r>
+        <w:rPr>
+          <w:rFonts w:hint="eastAsia"/>
+        </w:rPr>
+        <w:t>(</w:t>
+      </w:r>
+      <w:r>
+        <w:rPr>
+          <w:rFonts w:hint="eastAsia"/>
+        </w:rPr>
+        <w:t>复用</w:t>
+      </w:r>
+      <w:r>
+        <w:rPr>
+          <w:rFonts w:hint="eastAsia"/>
+        </w:rPr>
+        <w:t>)(</w:t>
+      </w:r>
+      <w:r>
+        <w:rPr>
+          <w:rFonts w:hint="eastAsia"/>
+        </w:rPr>
+        <w:t>详细具体属性和方法</w:t>
+      </w:r>
+      <w:r>
+        <w:rPr>
+          <w:rFonts w:hint="eastAsia"/>
+        </w:rPr>
+        <w:t>)</w:t>
+      </w:r>
+    </w:p>
     <w:p>
       <w:pPr>
         <w:widowControl/>
@@ -4282,6 +4392,44 @@
     </w:sectPr>
   </w:body>
 </w:document>
+</file>
+
+<file path=word/endnotes.xml><?xml version="1.0" encoding="utf-8"?>
+<w:endnotes xmlns:wpc="http://schemas.microsoft.com/office/word/2010/wordprocessingCanvas" xmlns:mc="http://schemas.openxmlformats.org/markup-compatibility/2006" xmlns:o="urn:schemas-microsoft-com:office:office" xmlns:r="http://schemas.openxmlformats.org/officeDocument/2006/relationships" xmlns:m="http://schemas.openxmlformats.org/officeDocument/2006/math" xmlns:v="urn:schemas-microsoft-com:vml" xmlns:wp14="http://schemas.microsoft.com/office/word/2010/wordprocessingDrawing" xmlns:wp="http://schemas.openxmlformats.org/drawingml/2006/wordprocessingDrawing" xmlns:w10="urn:schemas-microsoft-com:office:word" xmlns:w="http://schemas.openxmlformats.org/wordprocessingml/2006/main" xmlns:w14="http://schemas.microsoft.com/office/word/2010/wordml" xmlns:wpg="http://schemas.microsoft.com/office/word/2010/wordprocessingGroup" xmlns:wpi="http://schemas.microsoft.com/office/word/2010/wordprocessingInk" xmlns:wne="http://schemas.microsoft.com/office/word/2006/wordml" xmlns:wps="http://schemas.microsoft.com/office/word/2010/wordprocessingShape" mc:Ignorable="w14 wp14">
+  <w:endnote w:type="separator" w:id="-1">
+    <w:p>
+      <w:r>
+        <w:separator/>
+      </w:r>
+    </w:p>
+  </w:endnote>
+  <w:endnote w:type="continuationSeparator" w:id="0">
+    <w:p>
+      <w:r>
+        <w:continuationSeparator/>
+      </w:r>
+    </w:p>
+  </w:endnote>
+</w:endnotes>
+</file>
+
+<file path=word/footnotes.xml><?xml version="1.0" encoding="utf-8"?>
+<w:footnotes xmlns:wpc="http://schemas.microsoft.com/office/word/2010/wordprocessingCanvas" xmlns:mc="http://schemas.openxmlformats.org/markup-compatibility/2006" xmlns:o="urn:schemas-microsoft-com:office:office" xmlns:r="http://schemas.openxmlformats.org/officeDocument/2006/relationships" xmlns:m="http://schemas.openxmlformats.org/officeDocument/2006/math" xmlns:v="urn:schemas-microsoft-com:vml" xmlns:wp14="http://schemas.microsoft.com/office/word/2010/wordprocessingDrawing" xmlns:wp="http://schemas.openxmlformats.org/drawingml/2006/wordprocessingDrawing" xmlns:w10="urn:schemas-microsoft-com:office:word" xmlns:w="http://schemas.openxmlformats.org/wordprocessingml/2006/main" xmlns:w14="http://schemas.microsoft.com/office/word/2010/wordml" xmlns:wpg="http://schemas.microsoft.com/office/word/2010/wordprocessingGroup" xmlns:wpi="http://schemas.microsoft.com/office/word/2010/wordprocessingInk" xmlns:wne="http://schemas.microsoft.com/office/word/2006/wordml" xmlns:wps="http://schemas.microsoft.com/office/word/2010/wordprocessingShape" mc:Ignorable="w14 wp14">
+  <w:footnote w:type="separator" w:id="-1">
+    <w:p>
+      <w:r>
+        <w:separator/>
+      </w:r>
+    </w:p>
+  </w:footnote>
+  <w:footnote w:type="continuationSeparator" w:id="0">
+    <w:p>
+      <w:r>
+        <w:continuationSeparator/>
+      </w:r>
+    </w:p>
+  </w:footnote>
+</w:footnotes>
 </file>
 
 <file path=word/numbering.xml><?xml version="1.0" encoding="utf-8"?>
@@ -5096,6 +5244,71 @@
       <w:u w:val="single"/>
     </w:rPr>
   </w:style>
+  <w:style w:type="paragraph" w:styleId="a6">
+    <w:name w:val="header"/>
+    <w:basedOn w:val="a"/>
+    <w:link w:val="Char1"/>
+    <w:uiPriority w:val="99"/>
+    <w:unhideWhenUsed/>
+    <w:rsid w:val="00D762A3"/>
+    <w:pPr>
+      <w:pBdr>
+        <w:bottom w:val="single" w:sz="6" w:space="1" w:color="auto"/>
+      </w:pBdr>
+      <w:tabs>
+        <w:tab w:val="center" w:pos="4153"/>
+        <w:tab w:val="right" w:pos="8306"/>
+      </w:tabs>
+      <w:snapToGrid w:val="0"/>
+      <w:jc w:val="center"/>
+    </w:pPr>
+    <w:rPr>
+      <w:sz w:val="18"/>
+      <w:szCs w:val="18"/>
+    </w:rPr>
+  </w:style>
+  <w:style w:type="character" w:customStyle="1" w:styleId="Char1">
+    <w:name w:val="页眉 Char"/>
+    <w:basedOn w:val="a0"/>
+    <w:link w:val="a6"/>
+    <w:uiPriority w:val="99"/>
+    <w:rsid w:val="00D762A3"/>
+    <w:rPr>
+      <w:sz w:val="18"/>
+      <w:szCs w:val="18"/>
+    </w:rPr>
+  </w:style>
+  <w:style w:type="paragraph" w:styleId="a7">
+    <w:name w:val="footer"/>
+    <w:basedOn w:val="a"/>
+    <w:link w:val="Char2"/>
+    <w:uiPriority w:val="99"/>
+    <w:unhideWhenUsed/>
+    <w:rsid w:val="00D762A3"/>
+    <w:pPr>
+      <w:tabs>
+        <w:tab w:val="center" w:pos="4153"/>
+        <w:tab w:val="right" w:pos="8306"/>
+      </w:tabs>
+      <w:snapToGrid w:val="0"/>
+      <w:jc w:val="left"/>
+    </w:pPr>
+    <w:rPr>
+      <w:sz w:val="18"/>
+      <w:szCs w:val="18"/>
+    </w:rPr>
+  </w:style>
+  <w:style w:type="character" w:customStyle="1" w:styleId="Char2">
+    <w:name w:val="页脚 Char"/>
+    <w:basedOn w:val="a0"/>
+    <w:link w:val="a7"/>
+    <w:uiPriority w:val="99"/>
+    <w:rsid w:val="00D762A3"/>
+    <w:rPr>
+      <w:sz w:val="18"/>
+      <w:szCs w:val="18"/>
+    </w:rPr>
+  </w:style>
 </w:styles>
 </file>
 
@@ -5602,6 +5815,71 @@
       <w:u w:val="single"/>
     </w:rPr>
   </w:style>
+  <w:style w:type="paragraph" w:styleId="a6">
+    <w:name w:val="header"/>
+    <w:basedOn w:val="a"/>
+    <w:link w:val="Char1"/>
+    <w:uiPriority w:val="99"/>
+    <w:unhideWhenUsed/>
+    <w:rsid w:val="00D762A3"/>
+    <w:pPr>
+      <w:pBdr>
+        <w:bottom w:val="single" w:sz="6" w:space="1" w:color="auto"/>
+      </w:pBdr>
+      <w:tabs>
+        <w:tab w:val="center" w:pos="4153"/>
+        <w:tab w:val="right" w:pos="8306"/>
+      </w:tabs>
+      <w:snapToGrid w:val="0"/>
+      <w:jc w:val="center"/>
+    </w:pPr>
+    <w:rPr>
+      <w:sz w:val="18"/>
+      <w:szCs w:val="18"/>
+    </w:rPr>
+  </w:style>
+  <w:style w:type="character" w:customStyle="1" w:styleId="Char1">
+    <w:name w:val="页眉 Char"/>
+    <w:basedOn w:val="a0"/>
+    <w:link w:val="a6"/>
+    <w:uiPriority w:val="99"/>
+    <w:rsid w:val="00D762A3"/>
+    <w:rPr>
+      <w:sz w:val="18"/>
+      <w:szCs w:val="18"/>
+    </w:rPr>
+  </w:style>
+  <w:style w:type="paragraph" w:styleId="a7">
+    <w:name w:val="footer"/>
+    <w:basedOn w:val="a"/>
+    <w:link w:val="Char2"/>
+    <w:uiPriority w:val="99"/>
+    <w:unhideWhenUsed/>
+    <w:rsid w:val="00D762A3"/>
+    <w:pPr>
+      <w:tabs>
+        <w:tab w:val="center" w:pos="4153"/>
+        <w:tab w:val="right" w:pos="8306"/>
+      </w:tabs>
+      <w:snapToGrid w:val="0"/>
+      <w:jc w:val="left"/>
+    </w:pPr>
+    <w:rPr>
+      <w:sz w:val="18"/>
+      <w:szCs w:val="18"/>
+    </w:rPr>
+  </w:style>
+  <w:style w:type="character" w:customStyle="1" w:styleId="Char2">
+    <w:name w:val="页脚 Char"/>
+    <w:basedOn w:val="a0"/>
+    <w:link w:val="a7"/>
+    <w:uiPriority w:val="99"/>
+    <w:rsid w:val="00D762A3"/>
+    <w:rPr>
+      <w:sz w:val="18"/>
+      <w:szCs w:val="18"/>
+    </w:rPr>
+  </w:style>
 </w:styles>
 </file>
 
@@ -5895,7 +6173,7 @@
 </file>
 
 <file path=customXml/itemProps1.xml><?xml version="1.0" encoding="utf-8"?>
-<ds:datastoreItem xmlns:ds="http://schemas.openxmlformats.org/officeDocument/2006/customXml" ds:itemID="{9B4A334D-8EA2-4B38-9781-6B1651B6A563}">
+<ds:datastoreItem xmlns:ds="http://schemas.openxmlformats.org/officeDocument/2006/customXml" ds:itemID="{0D585265-9026-4B4B-8741-F3F337187675}">
   <ds:schemaRefs>
     <ds:schemaRef ds:uri="http://schemas.openxmlformats.org/officeDocument/2006/bibliography"/>
   </ds:schemaRefs>

</xml_diff>